<commit_message>
Atualização do MER e DER e criação do Dicio. dados
</commit_message>
<xml_diff>
--- a/db/ENTIDADES ATRIBUTOS.docx
+++ b/db/ENTIDADES ATRIBUTOS.docx
@@ -81,8 +81,6 @@
       <w:r>
         <w:t>numero_serie</w:t>
       </w:r>
-      <w:bookmarkStart w:id="0" w:name="_GoBack"/>
-      <w:bookmarkEnd w:id="0"/>
       <w:proofErr w:type="spellEnd"/>
     </w:p>
     <w:p>
@@ -1615,6 +1613,2649 @@
           <w:lang w:eastAsia="pt-BR"/>
         </w:rPr>
         <w:t>Um grupo pode ter vários funcionários.</w:t>
+      </w:r>
+    </w:p>
+    <w:p/>
+    <w:p/>
+    <w:p>
+      <w:pPr>
+        <w:rPr>
+          <w:b/>
+          <w:sz w:val="28"/>
+          <w:szCs w:val="28"/>
+        </w:rPr>
+      </w:pPr>
+      <w:r>
+        <w:tab/>
+        <w:t xml:space="preserve">       </w:t>
+      </w:r>
+      <w:r>
+        <w:rPr>
+          <w:b/>
+          <w:sz w:val="28"/>
+          <w:szCs w:val="28"/>
+        </w:rPr>
+        <w:t>EQUIPAMENTO</w:t>
+      </w:r>
+    </w:p>
+    <w:p>
+      <w:pPr>
+        <w:spacing w:before="100" w:beforeAutospacing="1" w:after="100" w:afterAutospacing="1" w:line="240" w:lineRule="auto"/>
+        <w:ind w:left="1080"/>
+        <w:rPr>
+          <w:rFonts w:ascii="Times New Roman" w:eastAsia="Times New Roman" w:hAnsi="Times New Roman" w:cs="Times New Roman"/>
+          <w:sz w:val="24"/>
+          <w:szCs w:val="24"/>
+          <w:lang w:eastAsia="pt-BR"/>
+        </w:rPr>
+      </w:pPr>
+      <w:proofErr w:type="spellStart"/>
+      <w:r>
+        <w:rPr>
+          <w:rFonts w:ascii="Times New Roman" w:eastAsia="Times New Roman" w:hAnsi="Times New Roman" w:cs="Times New Roman"/>
+          <w:b/>
+          <w:bCs/>
+          <w:sz w:val="24"/>
+          <w:szCs w:val="24"/>
+          <w:lang w:eastAsia="pt-BR"/>
+        </w:rPr>
+        <w:t>id_equipamento</w:t>
+      </w:r>
+      <w:proofErr w:type="spellEnd"/>
+      <w:r>
+        <w:rPr>
+          <w:rFonts w:ascii="Times New Roman" w:eastAsia="Times New Roman" w:hAnsi="Times New Roman" w:cs="Times New Roman"/>
+          <w:sz w:val="24"/>
+          <w:szCs w:val="24"/>
+          <w:lang w:eastAsia="pt-BR"/>
+        </w:rPr>
+        <w:t xml:space="preserve">: </w:t>
+      </w:r>
+      <w:r>
+        <w:rPr>
+          <w:rFonts w:ascii="Courier New" w:eastAsia="Times New Roman" w:hAnsi="Courier New" w:cs="Courier New"/>
+          <w:sz w:val="20"/>
+          <w:szCs w:val="20"/>
+          <w:lang w:eastAsia="pt-BR"/>
+        </w:rPr>
+        <w:t>INT</w:t>
+      </w:r>
+      <w:r>
+        <w:rPr>
+          <w:rFonts w:ascii="Times New Roman" w:eastAsia="Times New Roman" w:hAnsi="Times New Roman" w:cs="Times New Roman"/>
+          <w:sz w:val="24"/>
+          <w:szCs w:val="24"/>
+          <w:lang w:eastAsia="pt-BR"/>
+        </w:rPr>
+        <w:t xml:space="preserve"> (identificador único para o equipamento)</w:t>
+      </w:r>
+    </w:p>
+    <w:p>
+      <w:pPr>
+        <w:spacing w:before="100" w:beforeAutospacing="1" w:after="100" w:afterAutospacing="1" w:line="240" w:lineRule="auto"/>
+        <w:ind w:left="1080"/>
+        <w:rPr>
+          <w:rFonts w:ascii="Times New Roman" w:eastAsia="Times New Roman" w:hAnsi="Times New Roman" w:cs="Times New Roman"/>
+          <w:sz w:val="24"/>
+          <w:szCs w:val="24"/>
+          <w:lang w:eastAsia="pt-BR"/>
+        </w:rPr>
+      </w:pPr>
+      <w:r>
+        <w:rPr>
+          <w:rFonts w:ascii="Times New Roman" w:eastAsia="Times New Roman" w:hAnsi="Times New Roman" w:cs="Times New Roman"/>
+          <w:b/>
+          <w:bCs/>
+          <w:sz w:val="24"/>
+          <w:szCs w:val="24"/>
+          <w:lang w:eastAsia="pt-BR"/>
+        </w:rPr>
+        <w:t>nome</w:t>
+      </w:r>
+      <w:r>
+        <w:rPr>
+          <w:rFonts w:ascii="Times New Roman" w:eastAsia="Times New Roman" w:hAnsi="Times New Roman" w:cs="Times New Roman"/>
+          <w:sz w:val="24"/>
+          <w:szCs w:val="24"/>
+          <w:lang w:eastAsia="pt-BR"/>
+        </w:rPr>
+        <w:t xml:space="preserve">: </w:t>
+      </w:r>
+      <w:proofErr w:type="gramStart"/>
+      <w:r>
+        <w:rPr>
+          <w:rFonts w:ascii="Courier New" w:eastAsia="Times New Roman" w:hAnsi="Courier New" w:cs="Courier New"/>
+          <w:sz w:val="20"/>
+          <w:szCs w:val="20"/>
+          <w:lang w:eastAsia="pt-BR"/>
+        </w:rPr>
+        <w:t>VARCHAR(</w:t>
+      </w:r>
+      <w:proofErr w:type="gramEnd"/>
+      <w:r>
+        <w:rPr>
+          <w:rFonts w:ascii="Courier New" w:eastAsia="Times New Roman" w:hAnsi="Courier New" w:cs="Courier New"/>
+          <w:sz w:val="20"/>
+          <w:szCs w:val="20"/>
+          <w:lang w:eastAsia="pt-BR"/>
+        </w:rPr>
+        <w:t>255)</w:t>
+      </w:r>
+      <w:r>
+        <w:rPr>
+          <w:rFonts w:ascii="Times New Roman" w:eastAsia="Times New Roman" w:hAnsi="Times New Roman" w:cs="Times New Roman"/>
+          <w:sz w:val="24"/>
+          <w:szCs w:val="24"/>
+          <w:lang w:eastAsia="pt-BR"/>
+        </w:rPr>
+        <w:t xml:space="preserve"> (nome do equipamento)</w:t>
+      </w:r>
+    </w:p>
+    <w:p>
+      <w:pPr>
+        <w:spacing w:before="100" w:beforeAutospacing="1" w:after="100" w:afterAutospacing="1" w:line="240" w:lineRule="auto"/>
+        <w:ind w:left="1080"/>
+        <w:rPr>
+          <w:rFonts w:ascii="Times New Roman" w:eastAsia="Times New Roman" w:hAnsi="Times New Roman" w:cs="Times New Roman"/>
+          <w:sz w:val="24"/>
+          <w:szCs w:val="24"/>
+          <w:lang w:eastAsia="pt-BR"/>
+        </w:rPr>
+      </w:pPr>
+      <w:r>
+        <w:rPr>
+          <w:rFonts w:ascii="Times New Roman" w:eastAsia="Times New Roman" w:hAnsi="Times New Roman" w:cs="Times New Roman"/>
+          <w:b/>
+          <w:bCs/>
+          <w:sz w:val="24"/>
+          <w:szCs w:val="24"/>
+          <w:lang w:eastAsia="pt-BR"/>
+        </w:rPr>
+        <w:t>tipo</w:t>
+      </w:r>
+      <w:r>
+        <w:rPr>
+          <w:rFonts w:ascii="Times New Roman" w:eastAsia="Times New Roman" w:hAnsi="Times New Roman" w:cs="Times New Roman"/>
+          <w:sz w:val="24"/>
+          <w:szCs w:val="24"/>
+          <w:lang w:eastAsia="pt-BR"/>
+        </w:rPr>
+        <w:t xml:space="preserve">: </w:t>
+      </w:r>
+      <w:proofErr w:type="gramStart"/>
+      <w:r>
+        <w:rPr>
+          <w:rFonts w:ascii="Courier New" w:eastAsia="Times New Roman" w:hAnsi="Courier New" w:cs="Courier New"/>
+          <w:sz w:val="20"/>
+          <w:szCs w:val="20"/>
+          <w:lang w:eastAsia="pt-BR"/>
+        </w:rPr>
+        <w:t>VARCHAR(</w:t>
+      </w:r>
+      <w:proofErr w:type="gramEnd"/>
+      <w:r>
+        <w:rPr>
+          <w:rFonts w:ascii="Courier New" w:eastAsia="Times New Roman" w:hAnsi="Courier New" w:cs="Courier New"/>
+          <w:sz w:val="20"/>
+          <w:szCs w:val="20"/>
+          <w:lang w:eastAsia="pt-BR"/>
+        </w:rPr>
+        <w:t>100)</w:t>
+      </w:r>
+      <w:r>
+        <w:rPr>
+          <w:rFonts w:ascii="Times New Roman" w:eastAsia="Times New Roman" w:hAnsi="Times New Roman" w:cs="Times New Roman"/>
+          <w:sz w:val="24"/>
+          <w:szCs w:val="24"/>
+          <w:lang w:eastAsia="pt-BR"/>
+        </w:rPr>
+        <w:t xml:space="preserve"> (tipo do equipamento)</w:t>
+      </w:r>
+    </w:p>
+    <w:p>
+      <w:pPr>
+        <w:spacing w:before="100" w:beforeAutospacing="1" w:after="100" w:afterAutospacing="1" w:line="240" w:lineRule="auto"/>
+        <w:ind w:left="1080"/>
+        <w:rPr>
+          <w:rFonts w:ascii="Times New Roman" w:eastAsia="Times New Roman" w:hAnsi="Times New Roman" w:cs="Times New Roman"/>
+          <w:sz w:val="24"/>
+          <w:szCs w:val="24"/>
+          <w:lang w:eastAsia="pt-BR"/>
+        </w:rPr>
+      </w:pPr>
+      <w:proofErr w:type="spellStart"/>
+      <w:r>
+        <w:rPr>
+          <w:rFonts w:ascii="Times New Roman" w:eastAsia="Times New Roman" w:hAnsi="Times New Roman" w:cs="Times New Roman"/>
+          <w:b/>
+          <w:bCs/>
+          <w:sz w:val="24"/>
+          <w:szCs w:val="24"/>
+          <w:lang w:eastAsia="pt-BR"/>
+        </w:rPr>
+        <w:t>numero_serie</w:t>
+      </w:r>
+      <w:proofErr w:type="spellEnd"/>
+      <w:r>
+        <w:rPr>
+          <w:rFonts w:ascii="Times New Roman" w:eastAsia="Times New Roman" w:hAnsi="Times New Roman" w:cs="Times New Roman"/>
+          <w:sz w:val="24"/>
+          <w:szCs w:val="24"/>
+          <w:lang w:eastAsia="pt-BR"/>
+        </w:rPr>
+        <w:t xml:space="preserve">: </w:t>
+      </w:r>
+      <w:proofErr w:type="gramStart"/>
+      <w:r>
+        <w:rPr>
+          <w:rFonts w:ascii="Courier New" w:eastAsia="Times New Roman" w:hAnsi="Courier New" w:cs="Courier New"/>
+          <w:sz w:val="20"/>
+          <w:szCs w:val="20"/>
+          <w:lang w:eastAsia="pt-BR"/>
+        </w:rPr>
+        <w:t>VARCHAR(</w:t>
+      </w:r>
+      <w:proofErr w:type="gramEnd"/>
+      <w:r>
+        <w:rPr>
+          <w:rFonts w:ascii="Courier New" w:eastAsia="Times New Roman" w:hAnsi="Courier New" w:cs="Courier New"/>
+          <w:sz w:val="20"/>
+          <w:szCs w:val="20"/>
+          <w:lang w:eastAsia="pt-BR"/>
+        </w:rPr>
+        <w:t>100)</w:t>
+      </w:r>
+      <w:r>
+        <w:rPr>
+          <w:rFonts w:ascii="Times New Roman" w:eastAsia="Times New Roman" w:hAnsi="Times New Roman" w:cs="Times New Roman"/>
+          <w:sz w:val="24"/>
+          <w:szCs w:val="24"/>
+          <w:lang w:eastAsia="pt-BR"/>
+        </w:rPr>
+        <w:t xml:space="preserve"> (número de série)</w:t>
+      </w:r>
+    </w:p>
+    <w:p>
+      <w:pPr>
+        <w:spacing w:before="100" w:beforeAutospacing="1" w:after="100" w:afterAutospacing="1" w:line="240" w:lineRule="auto"/>
+        <w:ind w:left="360"/>
+        <w:rPr>
+          <w:rFonts w:ascii="Times New Roman" w:eastAsia="Times New Roman" w:hAnsi="Times New Roman" w:cs="Times New Roman"/>
+          <w:sz w:val="24"/>
+          <w:szCs w:val="24"/>
+          <w:lang w:eastAsia="pt-BR"/>
+        </w:rPr>
+      </w:pPr>
+      <w:r>
+        <w:rPr>
+          <w:rFonts w:ascii="Times New Roman" w:eastAsia="Times New Roman" w:hAnsi="Times New Roman" w:cs="Times New Roman"/>
+          <w:b/>
+          <w:bCs/>
+          <w:sz w:val="24"/>
+          <w:szCs w:val="24"/>
+          <w:lang w:eastAsia="pt-BR"/>
+        </w:rPr>
+        <w:lastRenderedPageBreak/>
+        <w:t>localização</w:t>
+      </w:r>
+      <w:r>
+        <w:rPr>
+          <w:rFonts w:ascii="Times New Roman" w:eastAsia="Times New Roman" w:hAnsi="Times New Roman" w:cs="Times New Roman"/>
+          <w:sz w:val="24"/>
+          <w:szCs w:val="24"/>
+          <w:lang w:eastAsia="pt-BR"/>
+        </w:rPr>
+        <w:t xml:space="preserve">: </w:t>
+      </w:r>
+      <w:proofErr w:type="gramStart"/>
+      <w:r>
+        <w:rPr>
+          <w:rFonts w:ascii="Courier New" w:eastAsia="Times New Roman" w:hAnsi="Courier New" w:cs="Courier New"/>
+          <w:sz w:val="20"/>
+          <w:szCs w:val="20"/>
+          <w:lang w:eastAsia="pt-BR"/>
+        </w:rPr>
+        <w:t>VARCHAR(</w:t>
+      </w:r>
+      <w:proofErr w:type="gramEnd"/>
+      <w:r>
+        <w:rPr>
+          <w:rFonts w:ascii="Courier New" w:eastAsia="Times New Roman" w:hAnsi="Courier New" w:cs="Courier New"/>
+          <w:sz w:val="20"/>
+          <w:szCs w:val="20"/>
+          <w:lang w:eastAsia="pt-BR"/>
+        </w:rPr>
+        <w:t>255)</w:t>
+      </w:r>
+      <w:r>
+        <w:rPr>
+          <w:rFonts w:ascii="Times New Roman" w:eastAsia="Times New Roman" w:hAnsi="Times New Roman" w:cs="Times New Roman"/>
+          <w:sz w:val="24"/>
+          <w:szCs w:val="24"/>
+          <w:lang w:eastAsia="pt-BR"/>
+        </w:rPr>
+        <w:t xml:space="preserve"> (localização física do equipamento)</w:t>
+      </w:r>
+    </w:p>
+    <w:p>
+      <w:pPr>
+        <w:spacing w:before="100" w:beforeAutospacing="1" w:after="100" w:afterAutospacing="1" w:line="240" w:lineRule="auto"/>
+        <w:ind w:left="360"/>
+        <w:rPr>
+          <w:rFonts w:ascii="Times New Roman" w:eastAsia="Times New Roman" w:hAnsi="Times New Roman" w:cs="Times New Roman"/>
+          <w:sz w:val="24"/>
+          <w:szCs w:val="24"/>
+          <w:lang w:eastAsia="pt-BR"/>
+        </w:rPr>
+      </w:pPr>
+      <w:proofErr w:type="spellStart"/>
+      <w:r>
+        <w:rPr>
+          <w:rFonts w:ascii="Times New Roman" w:eastAsia="Times New Roman" w:hAnsi="Times New Roman" w:cs="Times New Roman"/>
+          <w:b/>
+          <w:bCs/>
+          <w:sz w:val="24"/>
+          <w:szCs w:val="24"/>
+          <w:lang w:eastAsia="pt-BR"/>
+        </w:rPr>
+        <w:t>data_aquisicao</w:t>
+      </w:r>
+      <w:proofErr w:type="spellEnd"/>
+      <w:r>
+        <w:rPr>
+          <w:rFonts w:ascii="Times New Roman" w:eastAsia="Times New Roman" w:hAnsi="Times New Roman" w:cs="Times New Roman"/>
+          <w:sz w:val="24"/>
+          <w:szCs w:val="24"/>
+          <w:lang w:eastAsia="pt-BR"/>
+        </w:rPr>
+        <w:t xml:space="preserve">: </w:t>
+      </w:r>
+      <w:r>
+        <w:rPr>
+          <w:rFonts w:ascii="Courier New" w:eastAsia="Times New Roman" w:hAnsi="Courier New" w:cs="Courier New"/>
+          <w:sz w:val="20"/>
+          <w:szCs w:val="20"/>
+          <w:lang w:eastAsia="pt-BR"/>
+        </w:rPr>
+        <w:t>DATE</w:t>
+      </w:r>
+      <w:r>
+        <w:rPr>
+          <w:rFonts w:ascii="Times New Roman" w:eastAsia="Times New Roman" w:hAnsi="Times New Roman" w:cs="Times New Roman"/>
+          <w:sz w:val="24"/>
+          <w:szCs w:val="24"/>
+          <w:lang w:eastAsia="pt-BR"/>
+        </w:rPr>
+        <w:t xml:space="preserve"> (data de aquisição do equipamento)</w:t>
+      </w:r>
+    </w:p>
+    <w:p>
+      <w:pPr>
+        <w:spacing w:before="100" w:beforeAutospacing="1" w:after="100" w:afterAutospacing="1" w:line="240" w:lineRule="auto"/>
+        <w:ind w:left="360"/>
+        <w:rPr>
+          <w:rFonts w:ascii="Times New Roman" w:eastAsia="Times New Roman" w:hAnsi="Times New Roman" w:cs="Times New Roman"/>
+          <w:sz w:val="24"/>
+          <w:szCs w:val="24"/>
+          <w:lang w:eastAsia="pt-BR"/>
+        </w:rPr>
+      </w:pPr>
+      <w:r>
+        <w:rPr>
+          <w:rFonts w:ascii="Times New Roman" w:eastAsia="Times New Roman" w:hAnsi="Times New Roman" w:cs="Times New Roman"/>
+          <w:b/>
+          <w:bCs/>
+          <w:sz w:val="24"/>
+          <w:szCs w:val="24"/>
+          <w:lang w:eastAsia="pt-BR"/>
+        </w:rPr>
+        <w:t>status</w:t>
+      </w:r>
+      <w:r>
+        <w:rPr>
+          <w:rFonts w:ascii="Times New Roman" w:eastAsia="Times New Roman" w:hAnsi="Times New Roman" w:cs="Times New Roman"/>
+          <w:sz w:val="24"/>
+          <w:szCs w:val="24"/>
+          <w:lang w:eastAsia="pt-BR"/>
+        </w:rPr>
+        <w:t xml:space="preserve">: </w:t>
+      </w:r>
+      <w:proofErr w:type="gramStart"/>
+      <w:r>
+        <w:rPr>
+          <w:rFonts w:ascii="Courier New" w:eastAsia="Times New Roman" w:hAnsi="Courier New" w:cs="Courier New"/>
+          <w:sz w:val="20"/>
+          <w:szCs w:val="20"/>
+          <w:lang w:eastAsia="pt-BR"/>
+        </w:rPr>
+        <w:t>VARCHAR(</w:t>
+      </w:r>
+      <w:proofErr w:type="gramEnd"/>
+      <w:r>
+        <w:rPr>
+          <w:rFonts w:ascii="Courier New" w:eastAsia="Times New Roman" w:hAnsi="Courier New" w:cs="Courier New"/>
+          <w:sz w:val="20"/>
+          <w:szCs w:val="20"/>
+          <w:lang w:eastAsia="pt-BR"/>
+        </w:rPr>
+        <w:t>50)</w:t>
+      </w:r>
+      <w:r>
+        <w:rPr>
+          <w:rFonts w:ascii="Times New Roman" w:eastAsia="Times New Roman" w:hAnsi="Times New Roman" w:cs="Times New Roman"/>
+          <w:sz w:val="24"/>
+          <w:szCs w:val="24"/>
+          <w:lang w:eastAsia="pt-BR"/>
+        </w:rPr>
+        <w:t xml:space="preserve"> (status atual do equipamento, como "ativo", "inativo", "em manutenção")</w:t>
+      </w:r>
+    </w:p>
+    <w:p>
+      <w:pPr>
+        <w:spacing w:before="100" w:beforeAutospacing="1" w:after="100" w:afterAutospacing="1" w:line="240" w:lineRule="auto"/>
+        <w:ind w:left="360"/>
+        <w:rPr>
+          <w:rFonts w:ascii="Times New Roman" w:eastAsia="Times New Roman" w:hAnsi="Times New Roman" w:cs="Times New Roman"/>
+          <w:b/>
+          <w:bCs/>
+          <w:sz w:val="28"/>
+          <w:szCs w:val="28"/>
+          <w:lang w:eastAsia="pt-BR"/>
+        </w:rPr>
+      </w:pPr>
+      <w:r>
+        <w:rPr>
+          <w:rFonts w:ascii="Times New Roman" w:eastAsia="Times New Roman" w:hAnsi="Times New Roman" w:cs="Times New Roman"/>
+          <w:b/>
+          <w:bCs/>
+          <w:sz w:val="28"/>
+          <w:szCs w:val="28"/>
+          <w:lang w:eastAsia="pt-BR"/>
+        </w:rPr>
+        <w:t>ORDEM SERVICO</w:t>
+      </w:r>
+    </w:p>
+    <w:p>
+      <w:pPr>
+        <w:spacing w:before="100" w:beforeAutospacing="1" w:after="100" w:afterAutospacing="1" w:line="240" w:lineRule="auto"/>
+        <w:ind w:left="360"/>
+        <w:rPr>
+          <w:rFonts w:ascii="Times New Roman" w:eastAsia="Times New Roman" w:hAnsi="Times New Roman" w:cs="Times New Roman"/>
+          <w:sz w:val="24"/>
+          <w:szCs w:val="24"/>
+          <w:lang w:eastAsia="pt-BR"/>
+        </w:rPr>
+      </w:pPr>
+      <w:proofErr w:type="spellStart"/>
+      <w:r>
+        <w:rPr>
+          <w:rFonts w:ascii="Times New Roman" w:eastAsia="Times New Roman" w:hAnsi="Times New Roman" w:cs="Times New Roman"/>
+          <w:b/>
+          <w:bCs/>
+          <w:sz w:val="24"/>
+          <w:szCs w:val="24"/>
+          <w:lang w:eastAsia="pt-BR"/>
+        </w:rPr>
+        <w:t>id_os</w:t>
+      </w:r>
+      <w:proofErr w:type="spellEnd"/>
+      <w:r>
+        <w:rPr>
+          <w:rFonts w:ascii="Times New Roman" w:eastAsia="Times New Roman" w:hAnsi="Times New Roman" w:cs="Times New Roman"/>
+          <w:sz w:val="24"/>
+          <w:szCs w:val="24"/>
+          <w:lang w:eastAsia="pt-BR"/>
+        </w:rPr>
+        <w:t xml:space="preserve">: </w:t>
+      </w:r>
+      <w:r>
+        <w:rPr>
+          <w:rFonts w:ascii="Courier New" w:eastAsia="Times New Roman" w:hAnsi="Courier New" w:cs="Courier New"/>
+          <w:sz w:val="20"/>
+          <w:szCs w:val="20"/>
+          <w:lang w:eastAsia="pt-BR"/>
+        </w:rPr>
+        <w:t>INT</w:t>
+      </w:r>
+      <w:r>
+        <w:rPr>
+          <w:rFonts w:ascii="Times New Roman" w:eastAsia="Times New Roman" w:hAnsi="Times New Roman" w:cs="Times New Roman"/>
+          <w:sz w:val="24"/>
+          <w:szCs w:val="24"/>
+          <w:lang w:eastAsia="pt-BR"/>
+        </w:rPr>
+        <w:t xml:space="preserve"> (identificador único da ordem de serviço)</w:t>
+      </w:r>
+    </w:p>
+    <w:p>
+      <w:pPr>
+        <w:spacing w:before="100" w:beforeAutospacing="1" w:after="100" w:afterAutospacing="1" w:line="240" w:lineRule="auto"/>
+        <w:ind w:left="360"/>
+        <w:rPr>
+          <w:rFonts w:ascii="Times New Roman" w:eastAsia="Times New Roman" w:hAnsi="Times New Roman" w:cs="Times New Roman"/>
+          <w:sz w:val="24"/>
+          <w:szCs w:val="24"/>
+          <w:lang w:eastAsia="pt-BR"/>
+        </w:rPr>
+      </w:pPr>
+      <w:proofErr w:type="spellStart"/>
+      <w:r>
+        <w:rPr>
+          <w:rFonts w:ascii="Times New Roman" w:eastAsia="Times New Roman" w:hAnsi="Times New Roman" w:cs="Times New Roman"/>
+          <w:b/>
+          <w:bCs/>
+          <w:sz w:val="24"/>
+          <w:szCs w:val="24"/>
+          <w:lang w:eastAsia="pt-BR"/>
+        </w:rPr>
+        <w:t>id_equipamento</w:t>
+      </w:r>
+      <w:proofErr w:type="spellEnd"/>
+      <w:r>
+        <w:rPr>
+          <w:rFonts w:ascii="Times New Roman" w:eastAsia="Times New Roman" w:hAnsi="Times New Roman" w:cs="Times New Roman"/>
+          <w:sz w:val="24"/>
+          <w:szCs w:val="24"/>
+          <w:lang w:eastAsia="pt-BR"/>
+        </w:rPr>
+        <w:t xml:space="preserve">: </w:t>
+      </w:r>
+      <w:r>
+        <w:rPr>
+          <w:rFonts w:ascii="Courier New" w:eastAsia="Times New Roman" w:hAnsi="Courier New" w:cs="Courier New"/>
+          <w:sz w:val="20"/>
+          <w:szCs w:val="20"/>
+          <w:lang w:eastAsia="pt-BR"/>
+        </w:rPr>
+        <w:t>INT</w:t>
+      </w:r>
+      <w:r>
+        <w:rPr>
+          <w:rFonts w:ascii="Times New Roman" w:eastAsia="Times New Roman" w:hAnsi="Times New Roman" w:cs="Times New Roman"/>
+          <w:sz w:val="24"/>
+          <w:szCs w:val="24"/>
+          <w:lang w:eastAsia="pt-BR"/>
+        </w:rPr>
+        <w:t xml:space="preserve"> (referência ao equipamento relacionado)</w:t>
+      </w:r>
+    </w:p>
+    <w:p>
+      <w:pPr>
+        <w:spacing w:before="100" w:beforeAutospacing="1" w:after="100" w:afterAutospacing="1" w:line="240" w:lineRule="auto"/>
+        <w:ind w:left="360"/>
+        <w:rPr>
+          <w:rFonts w:ascii="Times New Roman" w:eastAsia="Times New Roman" w:hAnsi="Times New Roman" w:cs="Times New Roman"/>
+          <w:sz w:val="24"/>
+          <w:szCs w:val="24"/>
+          <w:lang w:eastAsia="pt-BR"/>
+        </w:rPr>
+      </w:pPr>
+      <w:proofErr w:type="spellStart"/>
+      <w:r>
+        <w:rPr>
+          <w:rFonts w:ascii="Times New Roman" w:eastAsia="Times New Roman" w:hAnsi="Times New Roman" w:cs="Times New Roman"/>
+          <w:b/>
+          <w:bCs/>
+          <w:sz w:val="24"/>
+          <w:szCs w:val="24"/>
+          <w:lang w:eastAsia="pt-BR"/>
+        </w:rPr>
+        <w:t>id_modelo_os</w:t>
+      </w:r>
+      <w:proofErr w:type="spellEnd"/>
+      <w:r>
+        <w:rPr>
+          <w:rFonts w:ascii="Times New Roman" w:eastAsia="Times New Roman" w:hAnsi="Times New Roman" w:cs="Times New Roman"/>
+          <w:sz w:val="24"/>
+          <w:szCs w:val="24"/>
+          <w:lang w:eastAsia="pt-BR"/>
+        </w:rPr>
+        <w:t xml:space="preserve">: </w:t>
+      </w:r>
+      <w:r>
+        <w:rPr>
+          <w:rFonts w:ascii="Courier New" w:eastAsia="Times New Roman" w:hAnsi="Courier New" w:cs="Courier New"/>
+          <w:sz w:val="20"/>
+          <w:szCs w:val="20"/>
+          <w:lang w:eastAsia="pt-BR"/>
+        </w:rPr>
+        <w:t>INT</w:t>
+      </w:r>
+      <w:r>
+        <w:rPr>
+          <w:rFonts w:ascii="Times New Roman" w:eastAsia="Times New Roman" w:hAnsi="Times New Roman" w:cs="Times New Roman"/>
+          <w:sz w:val="24"/>
+          <w:szCs w:val="24"/>
+          <w:lang w:eastAsia="pt-BR"/>
+        </w:rPr>
+        <w:t xml:space="preserve"> (referência ao modelo da ordem de serviço)</w:t>
+      </w:r>
+    </w:p>
+    <w:p>
+      <w:pPr>
+        <w:spacing w:before="100" w:beforeAutospacing="1" w:after="100" w:afterAutospacing="1" w:line="240" w:lineRule="auto"/>
+        <w:ind w:left="360"/>
+        <w:rPr>
+          <w:rFonts w:ascii="Times New Roman" w:eastAsia="Times New Roman" w:hAnsi="Times New Roman" w:cs="Times New Roman"/>
+          <w:sz w:val="24"/>
+          <w:szCs w:val="24"/>
+          <w:lang w:eastAsia="pt-BR"/>
+        </w:rPr>
+      </w:pPr>
+      <w:proofErr w:type="spellStart"/>
+      <w:r>
+        <w:rPr>
+          <w:rFonts w:ascii="Times New Roman" w:eastAsia="Times New Roman" w:hAnsi="Times New Roman" w:cs="Times New Roman"/>
+          <w:b/>
+          <w:bCs/>
+          <w:sz w:val="24"/>
+          <w:szCs w:val="24"/>
+          <w:lang w:eastAsia="pt-BR"/>
+        </w:rPr>
+        <w:t>id_funcionario_abertura</w:t>
+      </w:r>
+      <w:proofErr w:type="spellEnd"/>
+      <w:r>
+        <w:rPr>
+          <w:rFonts w:ascii="Times New Roman" w:eastAsia="Times New Roman" w:hAnsi="Times New Roman" w:cs="Times New Roman"/>
+          <w:sz w:val="24"/>
+          <w:szCs w:val="24"/>
+          <w:lang w:eastAsia="pt-BR"/>
+        </w:rPr>
+        <w:t xml:space="preserve">: </w:t>
+      </w:r>
+      <w:r>
+        <w:rPr>
+          <w:rFonts w:ascii="Courier New" w:eastAsia="Times New Roman" w:hAnsi="Courier New" w:cs="Courier New"/>
+          <w:sz w:val="20"/>
+          <w:szCs w:val="20"/>
+          <w:lang w:eastAsia="pt-BR"/>
+        </w:rPr>
+        <w:t>INT</w:t>
+      </w:r>
+      <w:r>
+        <w:rPr>
+          <w:rFonts w:ascii="Times New Roman" w:eastAsia="Times New Roman" w:hAnsi="Times New Roman" w:cs="Times New Roman"/>
+          <w:sz w:val="24"/>
+          <w:szCs w:val="24"/>
+          <w:lang w:eastAsia="pt-BR"/>
+        </w:rPr>
+        <w:t xml:space="preserve"> (referência ao funcionário que abriu a ordem)</w:t>
+      </w:r>
+    </w:p>
+    <w:p>
+      <w:pPr>
+        <w:spacing w:before="100" w:beforeAutospacing="1" w:after="100" w:afterAutospacing="1" w:line="240" w:lineRule="auto"/>
+        <w:ind w:left="360"/>
+        <w:rPr>
+          <w:rFonts w:ascii="Times New Roman" w:eastAsia="Times New Roman" w:hAnsi="Times New Roman" w:cs="Times New Roman"/>
+          <w:sz w:val="24"/>
+          <w:szCs w:val="24"/>
+          <w:lang w:eastAsia="pt-BR"/>
+        </w:rPr>
+      </w:pPr>
+      <w:proofErr w:type="spellStart"/>
+      <w:r>
+        <w:rPr>
+          <w:rFonts w:ascii="Times New Roman" w:eastAsia="Times New Roman" w:hAnsi="Times New Roman" w:cs="Times New Roman"/>
+          <w:b/>
+          <w:bCs/>
+          <w:sz w:val="24"/>
+          <w:szCs w:val="24"/>
+          <w:lang w:eastAsia="pt-BR"/>
+        </w:rPr>
+        <w:t>data_fechamento_prioridade</w:t>
+      </w:r>
+      <w:proofErr w:type="spellEnd"/>
+      <w:r>
+        <w:rPr>
+          <w:rFonts w:ascii="Times New Roman" w:eastAsia="Times New Roman" w:hAnsi="Times New Roman" w:cs="Times New Roman"/>
+          <w:sz w:val="24"/>
+          <w:szCs w:val="24"/>
+          <w:lang w:eastAsia="pt-BR"/>
+        </w:rPr>
+        <w:t xml:space="preserve">: </w:t>
+      </w:r>
+      <w:r>
+        <w:rPr>
+          <w:rFonts w:ascii="Courier New" w:eastAsia="Times New Roman" w:hAnsi="Courier New" w:cs="Courier New"/>
+          <w:sz w:val="20"/>
+          <w:szCs w:val="20"/>
+          <w:lang w:eastAsia="pt-BR"/>
+        </w:rPr>
+        <w:t>DATETIME</w:t>
+      </w:r>
+      <w:r>
+        <w:rPr>
+          <w:rFonts w:ascii="Times New Roman" w:eastAsia="Times New Roman" w:hAnsi="Times New Roman" w:cs="Times New Roman"/>
+          <w:sz w:val="24"/>
+          <w:szCs w:val="24"/>
+          <w:lang w:eastAsia="pt-BR"/>
+        </w:rPr>
+        <w:t xml:space="preserve"> (data e hora de fechamento da ordem, incluindo prioridade)</w:t>
+      </w:r>
+    </w:p>
+    <w:p>
+      <w:pPr>
+        <w:spacing w:before="100" w:beforeAutospacing="1" w:after="100" w:afterAutospacing="1" w:line="240" w:lineRule="auto"/>
+        <w:ind w:left="360"/>
+        <w:rPr>
+          <w:rFonts w:ascii="Times New Roman" w:eastAsia="Times New Roman" w:hAnsi="Times New Roman" w:cs="Times New Roman"/>
+          <w:sz w:val="24"/>
+          <w:szCs w:val="24"/>
+          <w:lang w:eastAsia="pt-BR"/>
+        </w:rPr>
+      </w:pPr>
+      <w:r>
+        <w:rPr>
+          <w:rFonts w:ascii="Times New Roman" w:eastAsia="Times New Roman" w:hAnsi="Times New Roman" w:cs="Times New Roman"/>
+          <w:b/>
+          <w:bCs/>
+          <w:sz w:val="24"/>
+          <w:szCs w:val="24"/>
+          <w:lang w:eastAsia="pt-BR"/>
+        </w:rPr>
+        <w:t>status</w:t>
+      </w:r>
+      <w:r>
+        <w:rPr>
+          <w:rFonts w:ascii="Times New Roman" w:eastAsia="Times New Roman" w:hAnsi="Times New Roman" w:cs="Times New Roman"/>
+          <w:sz w:val="24"/>
+          <w:szCs w:val="24"/>
+          <w:lang w:eastAsia="pt-BR"/>
+        </w:rPr>
+        <w:t xml:space="preserve">: </w:t>
+      </w:r>
+      <w:proofErr w:type="gramStart"/>
+      <w:r>
+        <w:rPr>
+          <w:rFonts w:ascii="Courier New" w:eastAsia="Times New Roman" w:hAnsi="Courier New" w:cs="Courier New"/>
+          <w:sz w:val="20"/>
+          <w:szCs w:val="20"/>
+          <w:lang w:eastAsia="pt-BR"/>
+        </w:rPr>
+        <w:t>VARCHAR(</w:t>
+      </w:r>
+      <w:proofErr w:type="gramEnd"/>
+      <w:r>
+        <w:rPr>
+          <w:rFonts w:ascii="Courier New" w:eastAsia="Times New Roman" w:hAnsi="Courier New" w:cs="Courier New"/>
+          <w:sz w:val="20"/>
+          <w:szCs w:val="20"/>
+          <w:lang w:eastAsia="pt-BR"/>
+        </w:rPr>
+        <w:t>50)</w:t>
+      </w:r>
+      <w:r>
+        <w:rPr>
+          <w:rFonts w:ascii="Times New Roman" w:eastAsia="Times New Roman" w:hAnsi="Times New Roman" w:cs="Times New Roman"/>
+          <w:sz w:val="24"/>
+          <w:szCs w:val="24"/>
+          <w:lang w:eastAsia="pt-BR"/>
+        </w:rPr>
+        <w:t xml:space="preserve"> (status da ordem de serviço, como "aberta", "fechada", "pendente")</w:t>
+      </w:r>
+    </w:p>
+    <w:p>
+      <w:pPr>
+        <w:spacing w:before="100" w:beforeAutospacing="1" w:after="100" w:afterAutospacing="1" w:line="240" w:lineRule="auto"/>
+        <w:ind w:left="360"/>
+        <w:rPr>
+          <w:rFonts w:ascii="Times New Roman" w:eastAsia="Times New Roman" w:hAnsi="Times New Roman" w:cs="Times New Roman"/>
+          <w:sz w:val="24"/>
+          <w:szCs w:val="24"/>
+          <w:lang w:eastAsia="pt-BR"/>
+        </w:rPr>
+      </w:pPr>
+      <w:r>
+        <w:rPr>
+          <w:rFonts w:ascii="Times New Roman" w:eastAsia="Times New Roman" w:hAnsi="Times New Roman" w:cs="Times New Roman"/>
+          <w:b/>
+          <w:bCs/>
+          <w:sz w:val="24"/>
+          <w:szCs w:val="24"/>
+          <w:lang w:eastAsia="pt-BR"/>
+        </w:rPr>
+        <w:t>descrição</w:t>
+      </w:r>
+      <w:r>
+        <w:rPr>
+          <w:rFonts w:ascii="Times New Roman" w:eastAsia="Times New Roman" w:hAnsi="Times New Roman" w:cs="Times New Roman"/>
+          <w:sz w:val="24"/>
+          <w:szCs w:val="24"/>
+          <w:lang w:eastAsia="pt-BR"/>
+        </w:rPr>
+        <w:t xml:space="preserve">: </w:t>
+      </w:r>
+      <w:r>
+        <w:rPr>
+          <w:rFonts w:ascii="Courier New" w:eastAsia="Times New Roman" w:hAnsi="Courier New" w:cs="Courier New"/>
+          <w:sz w:val="20"/>
+          <w:szCs w:val="20"/>
+          <w:lang w:eastAsia="pt-BR"/>
+        </w:rPr>
+        <w:t>TEXT</w:t>
+      </w:r>
+      <w:r>
+        <w:rPr>
+          <w:rFonts w:ascii="Times New Roman" w:eastAsia="Times New Roman" w:hAnsi="Times New Roman" w:cs="Times New Roman"/>
+          <w:sz w:val="24"/>
+          <w:szCs w:val="24"/>
+          <w:lang w:eastAsia="pt-BR"/>
+        </w:rPr>
+        <w:t xml:space="preserve"> (descrição detalhada da ordem de serviço)</w:t>
+      </w:r>
+    </w:p>
+    <w:p>
+      <w:pPr>
+        <w:spacing w:before="100" w:beforeAutospacing="1" w:after="100" w:afterAutospacing="1" w:line="240" w:lineRule="auto"/>
+        <w:ind w:left="360"/>
+        <w:rPr>
+          <w:rFonts w:ascii="Times New Roman" w:eastAsia="Times New Roman" w:hAnsi="Times New Roman" w:cs="Times New Roman"/>
+          <w:sz w:val="28"/>
+          <w:szCs w:val="28"/>
+          <w:lang w:eastAsia="pt-BR"/>
+        </w:rPr>
+      </w:pPr>
+      <w:r>
+        <w:rPr>
+          <w:rFonts w:ascii="Times New Roman" w:eastAsia="Times New Roman" w:hAnsi="Times New Roman" w:cs="Times New Roman"/>
+          <w:b/>
+          <w:bCs/>
+          <w:sz w:val="28"/>
+          <w:szCs w:val="28"/>
+          <w:lang w:eastAsia="pt-BR"/>
+        </w:rPr>
+        <w:t>OCORRENCIA</w:t>
+      </w:r>
+    </w:p>
+    <w:p>
+      <w:pPr>
+        <w:spacing w:before="100" w:beforeAutospacing="1" w:after="100" w:afterAutospacing="1" w:line="240" w:lineRule="auto"/>
+        <w:ind w:left="360"/>
+        <w:rPr>
+          <w:rFonts w:ascii="Times New Roman" w:eastAsia="Times New Roman" w:hAnsi="Times New Roman" w:cs="Times New Roman"/>
+          <w:sz w:val="24"/>
+          <w:szCs w:val="24"/>
+          <w:lang w:eastAsia="pt-BR"/>
+        </w:rPr>
+      </w:pPr>
+      <w:proofErr w:type="spellStart"/>
+      <w:r>
+        <w:rPr>
+          <w:rFonts w:ascii="Times New Roman" w:eastAsia="Times New Roman" w:hAnsi="Times New Roman" w:cs="Times New Roman"/>
+          <w:b/>
+          <w:bCs/>
+          <w:sz w:val="24"/>
+          <w:szCs w:val="24"/>
+          <w:lang w:eastAsia="pt-BR"/>
+        </w:rPr>
+        <w:t>id_ocorrencia</w:t>
+      </w:r>
+      <w:proofErr w:type="spellEnd"/>
+      <w:r>
+        <w:rPr>
+          <w:rFonts w:ascii="Times New Roman" w:eastAsia="Times New Roman" w:hAnsi="Times New Roman" w:cs="Times New Roman"/>
+          <w:sz w:val="24"/>
+          <w:szCs w:val="24"/>
+          <w:lang w:eastAsia="pt-BR"/>
+        </w:rPr>
+        <w:t xml:space="preserve">: </w:t>
+      </w:r>
+      <w:r>
+        <w:rPr>
+          <w:rFonts w:ascii="Courier New" w:eastAsia="Times New Roman" w:hAnsi="Courier New" w:cs="Courier New"/>
+          <w:sz w:val="20"/>
+          <w:szCs w:val="20"/>
+          <w:lang w:eastAsia="pt-BR"/>
+        </w:rPr>
+        <w:t>INT</w:t>
+      </w:r>
+      <w:r>
+        <w:rPr>
+          <w:rFonts w:ascii="Times New Roman" w:eastAsia="Times New Roman" w:hAnsi="Times New Roman" w:cs="Times New Roman"/>
+          <w:sz w:val="24"/>
+          <w:szCs w:val="24"/>
+          <w:lang w:eastAsia="pt-BR"/>
+        </w:rPr>
+        <w:t xml:space="preserve"> (identificador único da ocorrência)</w:t>
+      </w:r>
+    </w:p>
+    <w:p>
+      <w:pPr>
+        <w:spacing w:before="100" w:beforeAutospacing="1" w:after="100" w:afterAutospacing="1" w:line="240" w:lineRule="auto"/>
+        <w:ind w:left="360"/>
+        <w:rPr>
+          <w:rFonts w:ascii="Times New Roman" w:eastAsia="Times New Roman" w:hAnsi="Times New Roman" w:cs="Times New Roman"/>
+          <w:sz w:val="24"/>
+          <w:szCs w:val="24"/>
+          <w:lang w:eastAsia="pt-BR"/>
+        </w:rPr>
+      </w:pPr>
+      <w:proofErr w:type="spellStart"/>
+      <w:r>
+        <w:rPr>
+          <w:rFonts w:ascii="Times New Roman" w:eastAsia="Times New Roman" w:hAnsi="Times New Roman" w:cs="Times New Roman"/>
+          <w:b/>
+          <w:bCs/>
+          <w:sz w:val="24"/>
+          <w:szCs w:val="24"/>
+          <w:lang w:eastAsia="pt-BR"/>
+        </w:rPr>
+        <w:t>id_os</w:t>
+      </w:r>
+      <w:proofErr w:type="spellEnd"/>
+      <w:r>
+        <w:rPr>
+          <w:rFonts w:ascii="Times New Roman" w:eastAsia="Times New Roman" w:hAnsi="Times New Roman" w:cs="Times New Roman"/>
+          <w:sz w:val="24"/>
+          <w:szCs w:val="24"/>
+          <w:lang w:eastAsia="pt-BR"/>
+        </w:rPr>
+        <w:t xml:space="preserve">: </w:t>
+      </w:r>
+      <w:r>
+        <w:rPr>
+          <w:rFonts w:ascii="Courier New" w:eastAsia="Times New Roman" w:hAnsi="Courier New" w:cs="Courier New"/>
+          <w:sz w:val="20"/>
+          <w:szCs w:val="20"/>
+          <w:lang w:eastAsia="pt-BR"/>
+        </w:rPr>
+        <w:t>INT</w:t>
+      </w:r>
+      <w:r>
+        <w:rPr>
+          <w:rFonts w:ascii="Times New Roman" w:eastAsia="Times New Roman" w:hAnsi="Times New Roman" w:cs="Times New Roman"/>
+          <w:sz w:val="24"/>
+          <w:szCs w:val="24"/>
+          <w:lang w:eastAsia="pt-BR"/>
+        </w:rPr>
+        <w:t xml:space="preserve"> (referência à ordem de serviço relacionada)</w:t>
+      </w:r>
+    </w:p>
+    <w:p>
+      <w:pPr>
+        <w:spacing w:before="100" w:beforeAutospacing="1" w:after="100" w:afterAutospacing="1" w:line="240" w:lineRule="auto"/>
+        <w:ind w:left="360"/>
+        <w:rPr>
+          <w:rFonts w:ascii="Times New Roman" w:eastAsia="Times New Roman" w:hAnsi="Times New Roman" w:cs="Times New Roman"/>
+          <w:sz w:val="24"/>
+          <w:szCs w:val="24"/>
+          <w:lang w:eastAsia="pt-BR"/>
+        </w:rPr>
+      </w:pPr>
+      <w:proofErr w:type="spellStart"/>
+      <w:r>
+        <w:rPr>
+          <w:rFonts w:ascii="Times New Roman" w:eastAsia="Times New Roman" w:hAnsi="Times New Roman" w:cs="Times New Roman"/>
+          <w:b/>
+          <w:bCs/>
+          <w:sz w:val="24"/>
+          <w:szCs w:val="24"/>
+          <w:lang w:eastAsia="pt-BR"/>
+        </w:rPr>
+        <w:t>id_modelo_ocorrencia</w:t>
+      </w:r>
+      <w:proofErr w:type="spellEnd"/>
+      <w:r>
+        <w:rPr>
+          <w:rFonts w:ascii="Times New Roman" w:eastAsia="Times New Roman" w:hAnsi="Times New Roman" w:cs="Times New Roman"/>
+          <w:sz w:val="24"/>
+          <w:szCs w:val="24"/>
+          <w:lang w:eastAsia="pt-BR"/>
+        </w:rPr>
+        <w:t xml:space="preserve">: </w:t>
+      </w:r>
+      <w:r>
+        <w:rPr>
+          <w:rFonts w:ascii="Courier New" w:eastAsia="Times New Roman" w:hAnsi="Courier New" w:cs="Courier New"/>
+          <w:sz w:val="20"/>
+          <w:szCs w:val="20"/>
+          <w:lang w:eastAsia="pt-BR"/>
+        </w:rPr>
+        <w:t>INT</w:t>
+      </w:r>
+      <w:r>
+        <w:rPr>
+          <w:rFonts w:ascii="Times New Roman" w:eastAsia="Times New Roman" w:hAnsi="Times New Roman" w:cs="Times New Roman"/>
+          <w:sz w:val="24"/>
+          <w:szCs w:val="24"/>
+          <w:lang w:eastAsia="pt-BR"/>
+        </w:rPr>
+        <w:t xml:space="preserve"> (referência ao modelo da ocorrência)</w:t>
+      </w:r>
+    </w:p>
+    <w:p>
+      <w:pPr>
+        <w:spacing w:before="100" w:beforeAutospacing="1" w:after="100" w:afterAutospacing="1" w:line="240" w:lineRule="auto"/>
+        <w:ind w:left="360"/>
+        <w:rPr>
+          <w:rFonts w:ascii="Times New Roman" w:eastAsia="Times New Roman" w:hAnsi="Times New Roman" w:cs="Times New Roman"/>
+          <w:sz w:val="24"/>
+          <w:szCs w:val="24"/>
+          <w:lang w:eastAsia="pt-BR"/>
+        </w:rPr>
+      </w:pPr>
+      <w:r>
+        <w:rPr>
+          <w:rFonts w:ascii="Times New Roman" w:eastAsia="Times New Roman" w:hAnsi="Times New Roman" w:cs="Times New Roman"/>
+          <w:b/>
+          <w:bCs/>
+          <w:sz w:val="24"/>
+          <w:szCs w:val="24"/>
+          <w:lang w:eastAsia="pt-BR"/>
+        </w:rPr>
+        <w:t>descrição</w:t>
+      </w:r>
+      <w:r>
+        <w:rPr>
+          <w:rFonts w:ascii="Times New Roman" w:eastAsia="Times New Roman" w:hAnsi="Times New Roman" w:cs="Times New Roman"/>
+          <w:sz w:val="24"/>
+          <w:szCs w:val="24"/>
+          <w:lang w:eastAsia="pt-BR"/>
+        </w:rPr>
+        <w:t xml:space="preserve">: </w:t>
+      </w:r>
+      <w:r>
+        <w:rPr>
+          <w:rFonts w:ascii="Courier New" w:eastAsia="Times New Roman" w:hAnsi="Courier New" w:cs="Courier New"/>
+          <w:sz w:val="20"/>
+          <w:szCs w:val="20"/>
+          <w:lang w:eastAsia="pt-BR"/>
+        </w:rPr>
+        <w:t>TEXT</w:t>
+      </w:r>
+      <w:r>
+        <w:rPr>
+          <w:rFonts w:ascii="Times New Roman" w:eastAsia="Times New Roman" w:hAnsi="Times New Roman" w:cs="Times New Roman"/>
+          <w:sz w:val="24"/>
+          <w:szCs w:val="24"/>
+          <w:lang w:eastAsia="pt-BR"/>
+        </w:rPr>
+        <w:t xml:space="preserve"> (descrição da ocorrência)</w:t>
+      </w:r>
+    </w:p>
+    <w:p>
+      <w:pPr>
+        <w:spacing w:before="100" w:beforeAutospacing="1" w:after="100" w:afterAutospacing="1" w:line="240" w:lineRule="auto"/>
+        <w:ind w:left="360"/>
+        <w:rPr>
+          <w:rFonts w:ascii="Times New Roman" w:eastAsia="Times New Roman" w:hAnsi="Times New Roman" w:cs="Times New Roman"/>
+          <w:sz w:val="24"/>
+          <w:szCs w:val="24"/>
+          <w:lang w:eastAsia="pt-BR"/>
+        </w:rPr>
+      </w:pPr>
+      <w:r>
+        <w:rPr>
+          <w:rFonts w:ascii="Times New Roman" w:eastAsia="Times New Roman" w:hAnsi="Times New Roman" w:cs="Times New Roman"/>
+          <w:b/>
+          <w:bCs/>
+          <w:sz w:val="24"/>
+          <w:szCs w:val="24"/>
+          <w:lang w:eastAsia="pt-BR"/>
+        </w:rPr>
+        <w:t>status</w:t>
+      </w:r>
+      <w:r>
+        <w:rPr>
+          <w:rFonts w:ascii="Times New Roman" w:eastAsia="Times New Roman" w:hAnsi="Times New Roman" w:cs="Times New Roman"/>
+          <w:sz w:val="24"/>
+          <w:szCs w:val="24"/>
+          <w:lang w:eastAsia="pt-BR"/>
+        </w:rPr>
+        <w:t xml:space="preserve">: </w:t>
+      </w:r>
+      <w:proofErr w:type="gramStart"/>
+      <w:r>
+        <w:rPr>
+          <w:rFonts w:ascii="Courier New" w:eastAsia="Times New Roman" w:hAnsi="Courier New" w:cs="Courier New"/>
+          <w:sz w:val="20"/>
+          <w:szCs w:val="20"/>
+          <w:lang w:eastAsia="pt-BR"/>
+        </w:rPr>
+        <w:t>VARCHAR(</w:t>
+      </w:r>
+      <w:proofErr w:type="gramEnd"/>
+      <w:r>
+        <w:rPr>
+          <w:rFonts w:ascii="Courier New" w:eastAsia="Times New Roman" w:hAnsi="Courier New" w:cs="Courier New"/>
+          <w:sz w:val="20"/>
+          <w:szCs w:val="20"/>
+          <w:lang w:eastAsia="pt-BR"/>
+        </w:rPr>
+        <w:t>50)</w:t>
+      </w:r>
+      <w:r>
+        <w:rPr>
+          <w:rFonts w:ascii="Times New Roman" w:eastAsia="Times New Roman" w:hAnsi="Times New Roman" w:cs="Times New Roman"/>
+          <w:sz w:val="24"/>
+          <w:szCs w:val="24"/>
+          <w:lang w:eastAsia="pt-BR"/>
+        </w:rPr>
+        <w:t xml:space="preserve"> (status da ocorrência, como "em andamento", "concluída", "pendente")</w:t>
+      </w:r>
+    </w:p>
+    <w:p>
+      <w:pPr>
+        <w:spacing w:before="100" w:beforeAutospacing="1" w:after="100" w:afterAutospacing="1" w:line="240" w:lineRule="auto"/>
+        <w:ind w:left="360"/>
+        <w:rPr>
+          <w:rFonts w:ascii="Times New Roman" w:eastAsia="Times New Roman" w:hAnsi="Times New Roman" w:cs="Times New Roman"/>
+          <w:b/>
+          <w:bCs/>
+          <w:sz w:val="28"/>
+          <w:szCs w:val="28"/>
+          <w:lang w:eastAsia="pt-BR"/>
+        </w:rPr>
+      </w:pPr>
+      <w:r>
+        <w:rPr>
+          <w:rFonts w:ascii="Times New Roman" w:eastAsia="Times New Roman" w:hAnsi="Times New Roman" w:cs="Times New Roman"/>
+          <w:b/>
+          <w:bCs/>
+          <w:sz w:val="28"/>
+          <w:szCs w:val="28"/>
+          <w:lang w:eastAsia="pt-BR"/>
+        </w:rPr>
+        <w:t>FUNCIONARIO</w:t>
+      </w:r>
+    </w:p>
+    <w:p>
+      <w:pPr>
+        <w:spacing w:before="100" w:beforeAutospacing="1" w:after="100" w:afterAutospacing="1" w:line="240" w:lineRule="auto"/>
+        <w:ind w:left="360"/>
+        <w:rPr>
+          <w:rFonts w:ascii="Times New Roman" w:eastAsia="Times New Roman" w:hAnsi="Times New Roman" w:cs="Times New Roman"/>
+          <w:sz w:val="24"/>
+          <w:szCs w:val="24"/>
+          <w:lang w:eastAsia="pt-BR"/>
+        </w:rPr>
+      </w:pPr>
+      <w:proofErr w:type="spellStart"/>
+      <w:r>
+        <w:rPr>
+          <w:rFonts w:ascii="Times New Roman" w:eastAsia="Times New Roman" w:hAnsi="Times New Roman" w:cs="Times New Roman"/>
+          <w:b/>
+          <w:bCs/>
+          <w:sz w:val="24"/>
+          <w:szCs w:val="24"/>
+          <w:lang w:eastAsia="pt-BR"/>
+        </w:rPr>
+        <w:t>id_funcionario</w:t>
+      </w:r>
+      <w:proofErr w:type="spellEnd"/>
+      <w:r>
+        <w:rPr>
+          <w:rFonts w:ascii="Times New Roman" w:eastAsia="Times New Roman" w:hAnsi="Times New Roman" w:cs="Times New Roman"/>
+          <w:sz w:val="24"/>
+          <w:szCs w:val="24"/>
+          <w:lang w:eastAsia="pt-BR"/>
+        </w:rPr>
+        <w:t xml:space="preserve">: </w:t>
+      </w:r>
+      <w:r>
+        <w:rPr>
+          <w:rFonts w:ascii="Courier New" w:eastAsia="Times New Roman" w:hAnsi="Courier New" w:cs="Courier New"/>
+          <w:sz w:val="20"/>
+          <w:szCs w:val="20"/>
+          <w:lang w:eastAsia="pt-BR"/>
+        </w:rPr>
+        <w:t>INT</w:t>
+      </w:r>
+      <w:r>
+        <w:rPr>
+          <w:rFonts w:ascii="Times New Roman" w:eastAsia="Times New Roman" w:hAnsi="Times New Roman" w:cs="Times New Roman"/>
+          <w:sz w:val="24"/>
+          <w:szCs w:val="24"/>
+          <w:lang w:eastAsia="pt-BR"/>
+        </w:rPr>
+        <w:t xml:space="preserve"> (identificador único do funcionário)</w:t>
+      </w:r>
+    </w:p>
+    <w:p>
+      <w:pPr>
+        <w:spacing w:before="100" w:beforeAutospacing="1" w:after="100" w:afterAutospacing="1" w:line="240" w:lineRule="auto"/>
+        <w:ind w:left="360"/>
+        <w:rPr>
+          <w:rFonts w:ascii="Times New Roman" w:eastAsia="Times New Roman" w:hAnsi="Times New Roman" w:cs="Times New Roman"/>
+          <w:sz w:val="24"/>
+          <w:szCs w:val="24"/>
+          <w:lang w:eastAsia="pt-BR"/>
+        </w:rPr>
+      </w:pPr>
+      <w:r>
+        <w:rPr>
+          <w:rFonts w:ascii="Times New Roman" w:eastAsia="Times New Roman" w:hAnsi="Times New Roman" w:cs="Times New Roman"/>
+          <w:b/>
+          <w:bCs/>
+          <w:sz w:val="24"/>
+          <w:szCs w:val="24"/>
+          <w:lang w:eastAsia="pt-BR"/>
+        </w:rPr>
+        <w:t>nome</w:t>
+      </w:r>
+      <w:r>
+        <w:rPr>
+          <w:rFonts w:ascii="Times New Roman" w:eastAsia="Times New Roman" w:hAnsi="Times New Roman" w:cs="Times New Roman"/>
+          <w:sz w:val="24"/>
+          <w:szCs w:val="24"/>
+          <w:lang w:eastAsia="pt-BR"/>
+        </w:rPr>
+        <w:t xml:space="preserve">: </w:t>
+      </w:r>
+      <w:proofErr w:type="gramStart"/>
+      <w:r>
+        <w:rPr>
+          <w:rFonts w:ascii="Courier New" w:eastAsia="Times New Roman" w:hAnsi="Courier New" w:cs="Courier New"/>
+          <w:sz w:val="20"/>
+          <w:szCs w:val="20"/>
+          <w:lang w:eastAsia="pt-BR"/>
+        </w:rPr>
+        <w:t>VARCHAR(</w:t>
+      </w:r>
+      <w:proofErr w:type="gramEnd"/>
+      <w:r>
+        <w:rPr>
+          <w:rFonts w:ascii="Courier New" w:eastAsia="Times New Roman" w:hAnsi="Courier New" w:cs="Courier New"/>
+          <w:sz w:val="20"/>
+          <w:szCs w:val="20"/>
+          <w:lang w:eastAsia="pt-BR"/>
+        </w:rPr>
+        <w:t>255)</w:t>
+      </w:r>
+      <w:r>
+        <w:rPr>
+          <w:rFonts w:ascii="Times New Roman" w:eastAsia="Times New Roman" w:hAnsi="Times New Roman" w:cs="Times New Roman"/>
+          <w:sz w:val="24"/>
+          <w:szCs w:val="24"/>
+          <w:lang w:eastAsia="pt-BR"/>
+        </w:rPr>
+        <w:t xml:space="preserve"> (nome do funcionário)</w:t>
+      </w:r>
+    </w:p>
+    <w:p>
+      <w:pPr>
+        <w:spacing w:before="100" w:beforeAutospacing="1" w:after="100" w:afterAutospacing="1" w:line="240" w:lineRule="auto"/>
+        <w:ind w:left="360"/>
+        <w:rPr>
+          <w:rFonts w:ascii="Times New Roman" w:eastAsia="Times New Roman" w:hAnsi="Times New Roman" w:cs="Times New Roman"/>
+          <w:sz w:val="24"/>
+          <w:szCs w:val="24"/>
+          <w:lang w:eastAsia="pt-BR"/>
+        </w:rPr>
+      </w:pPr>
+      <w:r>
+        <w:rPr>
+          <w:rFonts w:ascii="Times New Roman" w:eastAsia="Times New Roman" w:hAnsi="Times New Roman" w:cs="Times New Roman"/>
+          <w:b/>
+          <w:bCs/>
+          <w:sz w:val="24"/>
+          <w:szCs w:val="24"/>
+          <w:lang w:eastAsia="pt-BR"/>
+        </w:rPr>
+        <w:t>registro</w:t>
+      </w:r>
+      <w:r>
+        <w:rPr>
+          <w:rFonts w:ascii="Times New Roman" w:eastAsia="Times New Roman" w:hAnsi="Times New Roman" w:cs="Times New Roman"/>
+          <w:sz w:val="24"/>
+          <w:szCs w:val="24"/>
+          <w:lang w:eastAsia="pt-BR"/>
+        </w:rPr>
+        <w:t xml:space="preserve">: </w:t>
+      </w:r>
+      <w:proofErr w:type="gramStart"/>
+      <w:r>
+        <w:rPr>
+          <w:rFonts w:ascii="Courier New" w:eastAsia="Times New Roman" w:hAnsi="Courier New" w:cs="Courier New"/>
+          <w:sz w:val="20"/>
+          <w:szCs w:val="20"/>
+          <w:lang w:eastAsia="pt-BR"/>
+        </w:rPr>
+        <w:t>VARCHAR(</w:t>
+      </w:r>
+      <w:proofErr w:type="gramEnd"/>
+      <w:r>
+        <w:rPr>
+          <w:rFonts w:ascii="Courier New" w:eastAsia="Times New Roman" w:hAnsi="Courier New" w:cs="Courier New"/>
+          <w:sz w:val="20"/>
+          <w:szCs w:val="20"/>
+          <w:lang w:eastAsia="pt-BR"/>
+        </w:rPr>
+        <w:t>50)</w:t>
+      </w:r>
+      <w:r>
+        <w:rPr>
+          <w:rFonts w:ascii="Times New Roman" w:eastAsia="Times New Roman" w:hAnsi="Times New Roman" w:cs="Times New Roman"/>
+          <w:sz w:val="24"/>
+          <w:szCs w:val="24"/>
+          <w:lang w:eastAsia="pt-BR"/>
+        </w:rPr>
+        <w:t xml:space="preserve"> (registro ou matrícula do funcionário)</w:t>
+      </w:r>
+    </w:p>
+    <w:p>
+      <w:pPr>
+        <w:spacing w:before="100" w:beforeAutospacing="1" w:after="100" w:afterAutospacing="1" w:line="240" w:lineRule="auto"/>
+        <w:ind w:left="360"/>
+        <w:rPr>
+          <w:rFonts w:ascii="Times New Roman" w:eastAsia="Times New Roman" w:hAnsi="Times New Roman" w:cs="Times New Roman"/>
+          <w:sz w:val="24"/>
+          <w:szCs w:val="24"/>
+          <w:lang w:eastAsia="pt-BR"/>
+        </w:rPr>
+      </w:pPr>
+      <w:r>
+        <w:rPr>
+          <w:rFonts w:ascii="Times New Roman" w:eastAsia="Times New Roman" w:hAnsi="Times New Roman" w:cs="Times New Roman"/>
+          <w:b/>
+          <w:bCs/>
+          <w:sz w:val="24"/>
+          <w:szCs w:val="24"/>
+          <w:lang w:eastAsia="pt-BR"/>
+        </w:rPr>
+        <w:t>senha</w:t>
+      </w:r>
+      <w:r>
+        <w:rPr>
+          <w:rFonts w:ascii="Times New Roman" w:eastAsia="Times New Roman" w:hAnsi="Times New Roman" w:cs="Times New Roman"/>
+          <w:sz w:val="24"/>
+          <w:szCs w:val="24"/>
+          <w:lang w:eastAsia="pt-BR"/>
+        </w:rPr>
+        <w:t xml:space="preserve">: </w:t>
+      </w:r>
+      <w:proofErr w:type="gramStart"/>
+      <w:r>
+        <w:rPr>
+          <w:rFonts w:ascii="Courier New" w:eastAsia="Times New Roman" w:hAnsi="Courier New" w:cs="Courier New"/>
+          <w:sz w:val="20"/>
+          <w:szCs w:val="20"/>
+          <w:lang w:eastAsia="pt-BR"/>
+        </w:rPr>
+        <w:t>VARCHAR(</w:t>
+      </w:r>
+      <w:proofErr w:type="gramEnd"/>
+      <w:r>
+        <w:rPr>
+          <w:rFonts w:ascii="Courier New" w:eastAsia="Times New Roman" w:hAnsi="Courier New" w:cs="Courier New"/>
+          <w:sz w:val="20"/>
+          <w:szCs w:val="20"/>
+          <w:lang w:eastAsia="pt-BR"/>
+        </w:rPr>
+        <w:t>255)</w:t>
+      </w:r>
+      <w:r>
+        <w:rPr>
+          <w:rFonts w:ascii="Times New Roman" w:eastAsia="Times New Roman" w:hAnsi="Times New Roman" w:cs="Times New Roman"/>
+          <w:sz w:val="24"/>
+          <w:szCs w:val="24"/>
+          <w:lang w:eastAsia="pt-BR"/>
+        </w:rPr>
+        <w:t xml:space="preserve"> (senha do funcionário, com criptografia recomendada)</w:t>
+      </w:r>
+    </w:p>
+    <w:p>
+      <w:pPr>
+        <w:spacing w:before="100" w:beforeAutospacing="1" w:after="100" w:afterAutospacing="1" w:line="240" w:lineRule="auto"/>
+        <w:ind w:left="360"/>
+        <w:rPr>
+          <w:rFonts w:ascii="Times New Roman" w:eastAsia="Times New Roman" w:hAnsi="Times New Roman" w:cs="Times New Roman"/>
+          <w:b/>
+          <w:bCs/>
+          <w:sz w:val="24"/>
+          <w:szCs w:val="24"/>
+          <w:lang w:eastAsia="pt-BR"/>
+        </w:rPr>
+      </w:pPr>
+    </w:p>
+    <w:p>
+      <w:pPr>
+        <w:spacing w:before="100" w:beforeAutospacing="1" w:after="100" w:afterAutospacing="1" w:line="240" w:lineRule="auto"/>
+        <w:ind w:left="360"/>
+        <w:rPr>
+          <w:rFonts w:ascii="Times New Roman" w:eastAsia="Times New Roman" w:hAnsi="Times New Roman" w:cs="Times New Roman"/>
+          <w:b/>
+          <w:bCs/>
+          <w:sz w:val="28"/>
+          <w:szCs w:val="28"/>
+          <w:lang w:eastAsia="pt-BR"/>
+        </w:rPr>
+      </w:pPr>
+      <w:r>
+        <w:rPr>
+          <w:rFonts w:ascii="Times New Roman" w:eastAsia="Times New Roman" w:hAnsi="Times New Roman" w:cs="Times New Roman"/>
+          <w:b/>
+          <w:bCs/>
+          <w:sz w:val="28"/>
+          <w:szCs w:val="28"/>
+          <w:lang w:eastAsia="pt-BR"/>
+        </w:rPr>
+        <w:lastRenderedPageBreak/>
+        <w:t>GRUPO FUNCIONARIO</w:t>
+      </w:r>
+    </w:p>
+    <w:p>
+      <w:pPr>
+        <w:spacing w:before="100" w:beforeAutospacing="1" w:after="100" w:afterAutospacing="1" w:line="240" w:lineRule="auto"/>
+        <w:ind w:left="360"/>
+        <w:rPr>
+          <w:rFonts w:ascii="Times New Roman" w:eastAsia="Times New Roman" w:hAnsi="Times New Roman" w:cs="Times New Roman"/>
+          <w:sz w:val="24"/>
+          <w:szCs w:val="24"/>
+          <w:lang w:eastAsia="pt-BR"/>
+        </w:rPr>
+      </w:pPr>
+      <w:proofErr w:type="spellStart"/>
+      <w:r>
+        <w:rPr>
+          <w:rFonts w:ascii="Times New Roman" w:eastAsia="Times New Roman" w:hAnsi="Times New Roman" w:cs="Times New Roman"/>
+          <w:b/>
+          <w:bCs/>
+          <w:sz w:val="24"/>
+          <w:szCs w:val="24"/>
+          <w:lang w:eastAsia="pt-BR"/>
+        </w:rPr>
+        <w:t>id_grupo</w:t>
+      </w:r>
+      <w:proofErr w:type="spellEnd"/>
+      <w:r>
+        <w:rPr>
+          <w:rFonts w:ascii="Times New Roman" w:eastAsia="Times New Roman" w:hAnsi="Times New Roman" w:cs="Times New Roman"/>
+          <w:sz w:val="24"/>
+          <w:szCs w:val="24"/>
+          <w:lang w:eastAsia="pt-BR"/>
+        </w:rPr>
+        <w:t xml:space="preserve">: </w:t>
+      </w:r>
+      <w:r>
+        <w:rPr>
+          <w:rFonts w:ascii="Courier New" w:eastAsia="Times New Roman" w:hAnsi="Courier New" w:cs="Courier New"/>
+          <w:sz w:val="20"/>
+          <w:szCs w:val="20"/>
+          <w:lang w:eastAsia="pt-BR"/>
+        </w:rPr>
+        <w:t>INT</w:t>
+      </w:r>
+      <w:r>
+        <w:rPr>
+          <w:rFonts w:ascii="Times New Roman" w:eastAsia="Times New Roman" w:hAnsi="Times New Roman" w:cs="Times New Roman"/>
+          <w:sz w:val="24"/>
+          <w:szCs w:val="24"/>
+          <w:lang w:eastAsia="pt-BR"/>
+        </w:rPr>
+        <w:t xml:space="preserve"> (identificador único do grupo)</w:t>
+      </w:r>
+    </w:p>
+    <w:p>
+      <w:pPr>
+        <w:spacing w:before="100" w:beforeAutospacing="1" w:after="100" w:afterAutospacing="1" w:line="240" w:lineRule="auto"/>
+        <w:ind w:left="360"/>
+        <w:rPr>
+          <w:rFonts w:ascii="Times New Roman" w:eastAsia="Times New Roman" w:hAnsi="Times New Roman" w:cs="Times New Roman"/>
+          <w:sz w:val="24"/>
+          <w:szCs w:val="24"/>
+          <w:lang w:eastAsia="pt-BR"/>
+        </w:rPr>
+      </w:pPr>
+      <w:proofErr w:type="spellStart"/>
+      <w:r>
+        <w:rPr>
+          <w:rFonts w:ascii="Times New Roman" w:eastAsia="Times New Roman" w:hAnsi="Times New Roman" w:cs="Times New Roman"/>
+          <w:b/>
+          <w:bCs/>
+          <w:sz w:val="24"/>
+          <w:szCs w:val="24"/>
+          <w:lang w:eastAsia="pt-BR"/>
+        </w:rPr>
+        <w:t>nome_grupo</w:t>
+      </w:r>
+      <w:proofErr w:type="spellEnd"/>
+      <w:r>
+        <w:rPr>
+          <w:rFonts w:ascii="Times New Roman" w:eastAsia="Times New Roman" w:hAnsi="Times New Roman" w:cs="Times New Roman"/>
+          <w:sz w:val="24"/>
+          <w:szCs w:val="24"/>
+          <w:lang w:eastAsia="pt-BR"/>
+        </w:rPr>
+        <w:t xml:space="preserve">: </w:t>
+      </w:r>
+      <w:proofErr w:type="gramStart"/>
+      <w:r>
+        <w:rPr>
+          <w:rFonts w:ascii="Courier New" w:eastAsia="Times New Roman" w:hAnsi="Courier New" w:cs="Courier New"/>
+          <w:sz w:val="20"/>
+          <w:szCs w:val="20"/>
+          <w:lang w:eastAsia="pt-BR"/>
+        </w:rPr>
+        <w:t>VARCHAR(</w:t>
+      </w:r>
+      <w:proofErr w:type="gramEnd"/>
+      <w:r>
+        <w:rPr>
+          <w:rFonts w:ascii="Courier New" w:eastAsia="Times New Roman" w:hAnsi="Courier New" w:cs="Courier New"/>
+          <w:sz w:val="20"/>
+          <w:szCs w:val="20"/>
+          <w:lang w:eastAsia="pt-BR"/>
+        </w:rPr>
+        <w:t>100)</w:t>
+      </w:r>
+      <w:r>
+        <w:rPr>
+          <w:rFonts w:ascii="Times New Roman" w:eastAsia="Times New Roman" w:hAnsi="Times New Roman" w:cs="Times New Roman"/>
+          <w:sz w:val="24"/>
+          <w:szCs w:val="24"/>
+          <w:lang w:eastAsia="pt-BR"/>
+        </w:rPr>
+        <w:t xml:space="preserve"> (nome do grupo de funcionários)</w:t>
+      </w:r>
+    </w:p>
+    <w:p>
+      <w:pPr>
+        <w:spacing w:before="100" w:beforeAutospacing="1" w:after="100" w:afterAutospacing="1" w:line="240" w:lineRule="auto"/>
+        <w:ind w:left="360"/>
+        <w:rPr>
+          <w:rFonts w:ascii="Times New Roman" w:eastAsia="Times New Roman" w:hAnsi="Times New Roman" w:cs="Times New Roman"/>
+          <w:sz w:val="24"/>
+          <w:szCs w:val="24"/>
+          <w:lang w:eastAsia="pt-BR"/>
+        </w:rPr>
+      </w:pPr>
+      <w:r>
+        <w:rPr>
+          <w:rFonts w:ascii="Times New Roman" w:eastAsia="Times New Roman" w:hAnsi="Times New Roman" w:cs="Times New Roman"/>
+          <w:b/>
+          <w:bCs/>
+          <w:sz w:val="24"/>
+          <w:szCs w:val="24"/>
+          <w:lang w:eastAsia="pt-BR"/>
+        </w:rPr>
+        <w:t>descrições</w:t>
+      </w:r>
+      <w:r>
+        <w:rPr>
+          <w:rFonts w:ascii="Times New Roman" w:eastAsia="Times New Roman" w:hAnsi="Times New Roman" w:cs="Times New Roman"/>
+          <w:sz w:val="24"/>
+          <w:szCs w:val="24"/>
+          <w:lang w:eastAsia="pt-BR"/>
+        </w:rPr>
+        <w:t xml:space="preserve">: </w:t>
+      </w:r>
+      <w:r>
+        <w:rPr>
+          <w:rFonts w:ascii="Courier New" w:eastAsia="Times New Roman" w:hAnsi="Courier New" w:cs="Courier New"/>
+          <w:sz w:val="20"/>
+          <w:szCs w:val="20"/>
+          <w:lang w:eastAsia="pt-BR"/>
+        </w:rPr>
+        <w:t>TEXT</w:t>
+      </w:r>
+      <w:r>
+        <w:rPr>
+          <w:rFonts w:ascii="Times New Roman" w:eastAsia="Times New Roman" w:hAnsi="Times New Roman" w:cs="Times New Roman"/>
+          <w:sz w:val="24"/>
+          <w:szCs w:val="24"/>
+          <w:lang w:eastAsia="pt-BR"/>
+        </w:rPr>
+        <w:t xml:space="preserve"> (descrição do grupo de funcionários)</w:t>
+      </w:r>
+    </w:p>
+    <w:p>
+      <w:pPr>
+        <w:spacing w:before="100" w:beforeAutospacing="1" w:after="100" w:afterAutospacing="1" w:line="240" w:lineRule="auto"/>
+        <w:ind w:left="360"/>
+        <w:rPr>
+          <w:rFonts w:ascii="Times New Roman" w:eastAsia="Times New Roman" w:hAnsi="Times New Roman" w:cs="Times New Roman"/>
+          <w:sz w:val="24"/>
+          <w:szCs w:val="24"/>
+          <w:lang w:eastAsia="pt-BR"/>
+        </w:rPr>
+      </w:pPr>
+      <w:r>
+        <w:rPr>
+          <w:rFonts w:ascii="Times New Roman" w:eastAsia="Times New Roman" w:hAnsi="Times New Roman" w:cs="Times New Roman"/>
+          <w:b/>
+          <w:bCs/>
+          <w:sz w:val="24"/>
+          <w:szCs w:val="24"/>
+          <w:lang w:eastAsia="pt-BR"/>
+        </w:rPr>
+        <w:t>permissões</w:t>
+      </w:r>
+      <w:r>
+        <w:rPr>
+          <w:rFonts w:ascii="Times New Roman" w:eastAsia="Times New Roman" w:hAnsi="Times New Roman" w:cs="Times New Roman"/>
+          <w:sz w:val="24"/>
+          <w:szCs w:val="24"/>
+          <w:lang w:eastAsia="pt-BR"/>
+        </w:rPr>
+        <w:t xml:space="preserve">: </w:t>
+      </w:r>
+      <w:r>
+        <w:rPr>
+          <w:rFonts w:ascii="Courier New" w:eastAsia="Times New Roman" w:hAnsi="Courier New" w:cs="Courier New"/>
+          <w:sz w:val="20"/>
+          <w:szCs w:val="20"/>
+          <w:lang w:eastAsia="pt-BR"/>
+        </w:rPr>
+        <w:t>TEXT</w:t>
+      </w:r>
+      <w:r>
+        <w:rPr>
+          <w:rFonts w:ascii="Times New Roman" w:eastAsia="Times New Roman" w:hAnsi="Times New Roman" w:cs="Times New Roman"/>
+          <w:sz w:val="24"/>
+          <w:szCs w:val="24"/>
+          <w:lang w:eastAsia="pt-BR"/>
+        </w:rPr>
+        <w:t xml:space="preserve"> (permissões atribuídas ao grupo de funcionários, pode ser armazenado como JSON ou lista de </w:t>
+      </w:r>
+      <w:proofErr w:type="spellStart"/>
+      <w:r>
+        <w:rPr>
+          <w:rFonts w:ascii="Times New Roman" w:eastAsia="Times New Roman" w:hAnsi="Times New Roman" w:cs="Times New Roman"/>
+          <w:sz w:val="24"/>
+          <w:szCs w:val="24"/>
+          <w:lang w:eastAsia="pt-BR"/>
+        </w:rPr>
+        <w:t>strings</w:t>
+      </w:r>
+      <w:proofErr w:type="spellEnd"/>
+      <w:r>
+        <w:rPr>
+          <w:rFonts w:ascii="Times New Roman" w:eastAsia="Times New Roman" w:hAnsi="Times New Roman" w:cs="Times New Roman"/>
+          <w:sz w:val="24"/>
+          <w:szCs w:val="24"/>
+          <w:lang w:eastAsia="pt-BR"/>
+        </w:rPr>
+        <w:t>)</w:t>
+      </w:r>
+    </w:p>
+    <w:p>
+      <w:pPr>
+        <w:spacing w:before="100" w:beforeAutospacing="1" w:after="100" w:afterAutospacing="1" w:line="240" w:lineRule="auto"/>
+        <w:ind w:left="360"/>
+        <w:rPr>
+          <w:rFonts w:ascii="Times New Roman" w:eastAsia="Times New Roman" w:hAnsi="Times New Roman" w:cs="Times New Roman"/>
+          <w:b/>
+          <w:bCs/>
+          <w:sz w:val="28"/>
+          <w:szCs w:val="28"/>
+          <w:lang w:eastAsia="pt-BR"/>
+        </w:rPr>
+      </w:pPr>
+      <w:r>
+        <w:rPr>
+          <w:rFonts w:ascii="Times New Roman" w:eastAsia="Times New Roman" w:hAnsi="Times New Roman" w:cs="Times New Roman"/>
+          <w:b/>
+          <w:bCs/>
+          <w:sz w:val="28"/>
+          <w:szCs w:val="28"/>
+          <w:lang w:eastAsia="pt-BR"/>
+        </w:rPr>
+        <w:t>NOTIFICACAO</w:t>
+      </w:r>
+    </w:p>
+    <w:p>
+      <w:pPr>
+        <w:spacing w:before="100" w:beforeAutospacing="1" w:after="100" w:afterAutospacing="1" w:line="240" w:lineRule="auto"/>
+        <w:ind w:left="360"/>
+        <w:rPr>
+          <w:rFonts w:ascii="Times New Roman" w:eastAsia="Times New Roman" w:hAnsi="Times New Roman" w:cs="Times New Roman"/>
+          <w:sz w:val="24"/>
+          <w:szCs w:val="24"/>
+          <w:lang w:eastAsia="pt-BR"/>
+        </w:rPr>
+      </w:pPr>
+      <w:proofErr w:type="spellStart"/>
+      <w:r>
+        <w:rPr>
+          <w:rFonts w:ascii="Times New Roman" w:eastAsia="Times New Roman" w:hAnsi="Times New Roman" w:cs="Times New Roman"/>
+          <w:b/>
+          <w:bCs/>
+          <w:sz w:val="24"/>
+          <w:szCs w:val="24"/>
+          <w:lang w:eastAsia="pt-BR"/>
+        </w:rPr>
+        <w:t>id_notificacao</w:t>
+      </w:r>
+      <w:proofErr w:type="spellEnd"/>
+      <w:r>
+        <w:rPr>
+          <w:rFonts w:ascii="Times New Roman" w:eastAsia="Times New Roman" w:hAnsi="Times New Roman" w:cs="Times New Roman"/>
+          <w:sz w:val="24"/>
+          <w:szCs w:val="24"/>
+          <w:lang w:eastAsia="pt-BR"/>
+        </w:rPr>
+        <w:t xml:space="preserve">: </w:t>
+      </w:r>
+      <w:r>
+        <w:rPr>
+          <w:rFonts w:ascii="Courier New" w:eastAsia="Times New Roman" w:hAnsi="Courier New" w:cs="Courier New"/>
+          <w:sz w:val="20"/>
+          <w:szCs w:val="20"/>
+          <w:lang w:eastAsia="pt-BR"/>
+        </w:rPr>
+        <w:t>INT</w:t>
+      </w:r>
+      <w:r>
+        <w:rPr>
+          <w:rFonts w:ascii="Times New Roman" w:eastAsia="Times New Roman" w:hAnsi="Times New Roman" w:cs="Times New Roman"/>
+          <w:sz w:val="24"/>
+          <w:szCs w:val="24"/>
+          <w:lang w:eastAsia="pt-BR"/>
+        </w:rPr>
+        <w:t xml:space="preserve"> (identificador único da notificação)</w:t>
+      </w:r>
+    </w:p>
+    <w:p>
+      <w:pPr>
+        <w:spacing w:before="100" w:beforeAutospacing="1" w:after="100" w:afterAutospacing="1" w:line="240" w:lineRule="auto"/>
+        <w:ind w:left="360"/>
+        <w:rPr>
+          <w:rFonts w:ascii="Times New Roman" w:eastAsia="Times New Roman" w:hAnsi="Times New Roman" w:cs="Times New Roman"/>
+          <w:sz w:val="24"/>
+          <w:szCs w:val="24"/>
+          <w:lang w:eastAsia="pt-BR"/>
+        </w:rPr>
+      </w:pPr>
+      <w:proofErr w:type="spellStart"/>
+      <w:r>
+        <w:rPr>
+          <w:rFonts w:ascii="Times New Roman" w:eastAsia="Times New Roman" w:hAnsi="Times New Roman" w:cs="Times New Roman"/>
+          <w:b/>
+          <w:bCs/>
+          <w:sz w:val="24"/>
+          <w:szCs w:val="24"/>
+          <w:lang w:eastAsia="pt-BR"/>
+        </w:rPr>
+        <w:t>id_funcionario</w:t>
+      </w:r>
+      <w:proofErr w:type="spellEnd"/>
+      <w:r>
+        <w:rPr>
+          <w:rFonts w:ascii="Times New Roman" w:eastAsia="Times New Roman" w:hAnsi="Times New Roman" w:cs="Times New Roman"/>
+          <w:sz w:val="24"/>
+          <w:szCs w:val="24"/>
+          <w:lang w:eastAsia="pt-BR"/>
+        </w:rPr>
+        <w:t xml:space="preserve">: </w:t>
+      </w:r>
+      <w:r>
+        <w:rPr>
+          <w:rFonts w:ascii="Courier New" w:eastAsia="Times New Roman" w:hAnsi="Courier New" w:cs="Courier New"/>
+          <w:sz w:val="20"/>
+          <w:szCs w:val="20"/>
+          <w:lang w:eastAsia="pt-BR"/>
+        </w:rPr>
+        <w:t>INT</w:t>
+      </w:r>
+      <w:r>
+        <w:rPr>
+          <w:rFonts w:ascii="Times New Roman" w:eastAsia="Times New Roman" w:hAnsi="Times New Roman" w:cs="Times New Roman"/>
+          <w:sz w:val="24"/>
+          <w:szCs w:val="24"/>
+          <w:lang w:eastAsia="pt-BR"/>
+        </w:rPr>
+        <w:t xml:space="preserve"> (referência ao funcionário relacionado)</w:t>
+      </w:r>
+    </w:p>
+    <w:p>
+      <w:pPr>
+        <w:spacing w:before="100" w:beforeAutospacing="1" w:after="100" w:afterAutospacing="1" w:line="240" w:lineRule="auto"/>
+        <w:ind w:left="360"/>
+        <w:rPr>
+          <w:rFonts w:ascii="Times New Roman" w:eastAsia="Times New Roman" w:hAnsi="Times New Roman" w:cs="Times New Roman"/>
+          <w:sz w:val="24"/>
+          <w:szCs w:val="24"/>
+          <w:lang w:eastAsia="pt-BR"/>
+        </w:rPr>
+      </w:pPr>
+      <w:proofErr w:type="spellStart"/>
+      <w:r>
+        <w:rPr>
+          <w:rFonts w:ascii="Times New Roman" w:eastAsia="Times New Roman" w:hAnsi="Times New Roman" w:cs="Times New Roman"/>
+          <w:b/>
+          <w:bCs/>
+          <w:sz w:val="24"/>
+          <w:szCs w:val="24"/>
+          <w:lang w:eastAsia="pt-BR"/>
+        </w:rPr>
+        <w:t>id_os</w:t>
+      </w:r>
+      <w:proofErr w:type="spellEnd"/>
+      <w:r>
+        <w:rPr>
+          <w:rFonts w:ascii="Times New Roman" w:eastAsia="Times New Roman" w:hAnsi="Times New Roman" w:cs="Times New Roman"/>
+          <w:sz w:val="24"/>
+          <w:szCs w:val="24"/>
+          <w:lang w:eastAsia="pt-BR"/>
+        </w:rPr>
+        <w:t xml:space="preserve">: </w:t>
+      </w:r>
+      <w:r>
+        <w:rPr>
+          <w:rFonts w:ascii="Courier New" w:eastAsia="Times New Roman" w:hAnsi="Courier New" w:cs="Courier New"/>
+          <w:sz w:val="20"/>
+          <w:szCs w:val="20"/>
+          <w:lang w:eastAsia="pt-BR"/>
+        </w:rPr>
+        <w:t>INT</w:t>
+      </w:r>
+      <w:r>
+        <w:rPr>
+          <w:rFonts w:ascii="Times New Roman" w:eastAsia="Times New Roman" w:hAnsi="Times New Roman" w:cs="Times New Roman"/>
+          <w:sz w:val="24"/>
+          <w:szCs w:val="24"/>
+          <w:lang w:eastAsia="pt-BR"/>
+        </w:rPr>
+        <w:t xml:space="preserve"> (referência à ordem de serviço relacionada)</w:t>
+      </w:r>
+    </w:p>
+    <w:p>
+      <w:pPr>
+        <w:spacing w:before="100" w:beforeAutospacing="1" w:after="100" w:afterAutospacing="1" w:line="240" w:lineRule="auto"/>
+        <w:ind w:left="360"/>
+        <w:rPr>
+          <w:rFonts w:ascii="Times New Roman" w:eastAsia="Times New Roman" w:hAnsi="Times New Roman" w:cs="Times New Roman"/>
+          <w:sz w:val="24"/>
+          <w:szCs w:val="24"/>
+          <w:lang w:eastAsia="pt-BR"/>
+        </w:rPr>
+      </w:pPr>
+      <w:proofErr w:type="spellStart"/>
+      <w:r>
+        <w:rPr>
+          <w:rFonts w:ascii="Times New Roman" w:eastAsia="Times New Roman" w:hAnsi="Times New Roman" w:cs="Times New Roman"/>
+          <w:b/>
+          <w:bCs/>
+          <w:sz w:val="24"/>
+          <w:szCs w:val="24"/>
+          <w:lang w:eastAsia="pt-BR"/>
+        </w:rPr>
+        <w:t>data_envio</w:t>
+      </w:r>
+      <w:proofErr w:type="spellEnd"/>
+      <w:r>
+        <w:rPr>
+          <w:rFonts w:ascii="Times New Roman" w:eastAsia="Times New Roman" w:hAnsi="Times New Roman" w:cs="Times New Roman"/>
+          <w:sz w:val="24"/>
+          <w:szCs w:val="24"/>
+          <w:lang w:eastAsia="pt-BR"/>
+        </w:rPr>
+        <w:t xml:space="preserve">: </w:t>
+      </w:r>
+      <w:r>
+        <w:rPr>
+          <w:rFonts w:ascii="Courier New" w:eastAsia="Times New Roman" w:hAnsi="Courier New" w:cs="Courier New"/>
+          <w:sz w:val="20"/>
+          <w:szCs w:val="20"/>
+          <w:lang w:eastAsia="pt-BR"/>
+        </w:rPr>
+        <w:t>DATETIME</w:t>
+      </w:r>
+      <w:r>
+        <w:rPr>
+          <w:rFonts w:ascii="Times New Roman" w:eastAsia="Times New Roman" w:hAnsi="Times New Roman" w:cs="Times New Roman"/>
+          <w:sz w:val="24"/>
+          <w:szCs w:val="24"/>
+          <w:lang w:eastAsia="pt-BR"/>
+        </w:rPr>
+        <w:t xml:space="preserve"> (data e hora de envio da notificação)</w:t>
+      </w:r>
+    </w:p>
+    <w:p>
+      <w:pPr>
+        <w:spacing w:before="100" w:beforeAutospacing="1" w:after="100" w:afterAutospacing="1" w:line="240" w:lineRule="auto"/>
+        <w:ind w:left="360"/>
+        <w:rPr>
+          <w:rFonts w:ascii="Times New Roman" w:eastAsia="Times New Roman" w:hAnsi="Times New Roman" w:cs="Times New Roman"/>
+          <w:sz w:val="24"/>
+          <w:szCs w:val="24"/>
+          <w:lang w:eastAsia="pt-BR"/>
+        </w:rPr>
+      </w:pPr>
+      <w:r>
+        <w:rPr>
+          <w:rFonts w:ascii="Times New Roman" w:eastAsia="Times New Roman" w:hAnsi="Times New Roman" w:cs="Times New Roman"/>
+          <w:b/>
+          <w:bCs/>
+          <w:sz w:val="24"/>
+          <w:szCs w:val="24"/>
+          <w:lang w:eastAsia="pt-BR"/>
+        </w:rPr>
+        <w:t>mensagem</w:t>
+      </w:r>
+      <w:r>
+        <w:rPr>
+          <w:rFonts w:ascii="Times New Roman" w:eastAsia="Times New Roman" w:hAnsi="Times New Roman" w:cs="Times New Roman"/>
+          <w:sz w:val="24"/>
+          <w:szCs w:val="24"/>
+          <w:lang w:eastAsia="pt-BR"/>
+        </w:rPr>
+        <w:t xml:space="preserve">: </w:t>
+      </w:r>
+      <w:r>
+        <w:rPr>
+          <w:rFonts w:ascii="Courier New" w:eastAsia="Times New Roman" w:hAnsi="Courier New" w:cs="Courier New"/>
+          <w:sz w:val="20"/>
+          <w:szCs w:val="20"/>
+          <w:lang w:eastAsia="pt-BR"/>
+        </w:rPr>
+        <w:t>TEXT</w:t>
+      </w:r>
+      <w:r>
+        <w:rPr>
+          <w:rFonts w:ascii="Times New Roman" w:eastAsia="Times New Roman" w:hAnsi="Times New Roman" w:cs="Times New Roman"/>
+          <w:sz w:val="24"/>
+          <w:szCs w:val="24"/>
+          <w:lang w:eastAsia="pt-BR"/>
+        </w:rPr>
+        <w:t xml:space="preserve"> (mensagem da notificação)</w:t>
+      </w:r>
+    </w:p>
+    <w:p>
+      <w:pPr>
+        <w:spacing w:before="100" w:beforeAutospacing="1" w:after="100" w:afterAutospacing="1" w:line="240" w:lineRule="auto"/>
+        <w:ind w:left="360"/>
+        <w:rPr>
+          <w:rFonts w:ascii="Times New Roman" w:eastAsia="Times New Roman" w:hAnsi="Times New Roman" w:cs="Times New Roman"/>
+          <w:sz w:val="24"/>
+          <w:szCs w:val="24"/>
+          <w:lang w:eastAsia="pt-BR"/>
+        </w:rPr>
+      </w:pPr>
+      <w:r>
+        <w:rPr>
+          <w:rFonts w:ascii="Times New Roman" w:eastAsia="Times New Roman" w:hAnsi="Times New Roman" w:cs="Times New Roman"/>
+          <w:b/>
+          <w:bCs/>
+          <w:sz w:val="24"/>
+          <w:szCs w:val="24"/>
+          <w:lang w:eastAsia="pt-BR"/>
+        </w:rPr>
+        <w:t>lida</w:t>
+      </w:r>
+      <w:r>
+        <w:rPr>
+          <w:rFonts w:ascii="Times New Roman" w:eastAsia="Times New Roman" w:hAnsi="Times New Roman" w:cs="Times New Roman"/>
+          <w:sz w:val="24"/>
+          <w:szCs w:val="24"/>
+          <w:lang w:eastAsia="pt-BR"/>
+        </w:rPr>
+        <w:t xml:space="preserve">: </w:t>
+      </w:r>
+      <w:r>
+        <w:rPr>
+          <w:rFonts w:ascii="Courier New" w:eastAsia="Times New Roman" w:hAnsi="Courier New" w:cs="Courier New"/>
+          <w:sz w:val="20"/>
+          <w:szCs w:val="20"/>
+          <w:lang w:eastAsia="pt-BR"/>
+        </w:rPr>
+        <w:t>BOOLEAN</w:t>
+      </w:r>
+      <w:r>
+        <w:rPr>
+          <w:rFonts w:ascii="Times New Roman" w:eastAsia="Times New Roman" w:hAnsi="Times New Roman" w:cs="Times New Roman"/>
+          <w:sz w:val="24"/>
+          <w:szCs w:val="24"/>
+          <w:lang w:eastAsia="pt-BR"/>
+        </w:rPr>
+        <w:t xml:space="preserve"> (indica se a notificação foi lida ou não)</w:t>
+      </w:r>
+    </w:p>
+    <w:p>
+      <w:pPr>
+        <w:spacing w:before="100" w:beforeAutospacing="1" w:after="100" w:afterAutospacing="1" w:line="240" w:lineRule="auto"/>
+        <w:ind w:left="360"/>
+        <w:rPr>
+          <w:rFonts w:ascii="Times New Roman" w:eastAsia="Times New Roman" w:hAnsi="Times New Roman" w:cs="Times New Roman"/>
+          <w:sz w:val="24"/>
+          <w:szCs w:val="24"/>
+          <w:lang w:eastAsia="pt-BR"/>
+        </w:rPr>
+      </w:pPr>
+      <w:r>
+        <w:rPr>
+          <w:rFonts w:ascii="Times New Roman" w:eastAsia="Times New Roman" w:hAnsi="Times New Roman" w:cs="Times New Roman"/>
+          <w:b/>
+          <w:bCs/>
+          <w:sz w:val="24"/>
+          <w:szCs w:val="24"/>
+          <w:lang w:eastAsia="pt-BR"/>
+        </w:rPr>
+        <w:t>tipo</w:t>
+      </w:r>
+      <w:r>
+        <w:rPr>
+          <w:rFonts w:ascii="Times New Roman" w:eastAsia="Times New Roman" w:hAnsi="Times New Roman" w:cs="Times New Roman"/>
+          <w:sz w:val="24"/>
+          <w:szCs w:val="24"/>
+          <w:lang w:eastAsia="pt-BR"/>
+        </w:rPr>
+        <w:t xml:space="preserve">: </w:t>
+      </w:r>
+      <w:proofErr w:type="gramStart"/>
+      <w:r>
+        <w:rPr>
+          <w:rFonts w:ascii="Courier New" w:eastAsia="Times New Roman" w:hAnsi="Courier New" w:cs="Courier New"/>
+          <w:sz w:val="20"/>
+          <w:szCs w:val="20"/>
+          <w:lang w:eastAsia="pt-BR"/>
+        </w:rPr>
+        <w:t>VARCHAR(</w:t>
+      </w:r>
+      <w:proofErr w:type="gramEnd"/>
+      <w:r>
+        <w:rPr>
+          <w:rFonts w:ascii="Courier New" w:eastAsia="Times New Roman" w:hAnsi="Courier New" w:cs="Courier New"/>
+          <w:sz w:val="20"/>
+          <w:szCs w:val="20"/>
+          <w:lang w:eastAsia="pt-BR"/>
+        </w:rPr>
+        <w:t>50)</w:t>
+      </w:r>
+      <w:r>
+        <w:rPr>
+          <w:rFonts w:ascii="Times New Roman" w:eastAsia="Times New Roman" w:hAnsi="Times New Roman" w:cs="Times New Roman"/>
+          <w:sz w:val="24"/>
+          <w:szCs w:val="24"/>
+          <w:lang w:eastAsia="pt-BR"/>
+        </w:rPr>
+        <w:t xml:space="preserve"> (tipo da notificação, como "alerta", "informação")</w:t>
+      </w:r>
+    </w:p>
+    <w:p>
+      <w:pPr>
+        <w:spacing w:before="100" w:beforeAutospacing="1" w:after="100" w:afterAutospacing="1" w:line="240" w:lineRule="auto"/>
+        <w:ind w:left="360"/>
+        <w:rPr>
+          <w:rFonts w:ascii="Times New Roman" w:eastAsia="Times New Roman" w:hAnsi="Times New Roman" w:cs="Times New Roman"/>
+          <w:b/>
+          <w:bCs/>
+          <w:sz w:val="24"/>
+          <w:szCs w:val="24"/>
+          <w:lang w:eastAsia="pt-BR"/>
+        </w:rPr>
+      </w:pPr>
+      <w:r>
+        <w:rPr>
+          <w:rFonts w:ascii="Times New Roman" w:eastAsia="Times New Roman" w:hAnsi="Times New Roman" w:cs="Times New Roman"/>
+          <w:b/>
+          <w:bCs/>
+          <w:sz w:val="24"/>
+          <w:szCs w:val="24"/>
+          <w:lang w:eastAsia="pt-BR"/>
+        </w:rPr>
+        <w:t>REGISTRO AUDITORIA</w:t>
+      </w:r>
+    </w:p>
+    <w:p>
+      <w:pPr>
+        <w:spacing w:before="100" w:beforeAutospacing="1" w:after="100" w:afterAutospacing="1" w:line="240" w:lineRule="auto"/>
+        <w:ind w:left="360"/>
+        <w:rPr>
+          <w:rFonts w:ascii="Times New Roman" w:eastAsia="Times New Roman" w:hAnsi="Times New Roman" w:cs="Times New Roman"/>
+          <w:sz w:val="24"/>
+          <w:szCs w:val="24"/>
+          <w:lang w:eastAsia="pt-BR"/>
+        </w:rPr>
+      </w:pPr>
+      <w:proofErr w:type="spellStart"/>
+      <w:r>
+        <w:rPr>
+          <w:rFonts w:ascii="Times New Roman" w:eastAsia="Times New Roman" w:hAnsi="Times New Roman" w:cs="Times New Roman"/>
+          <w:b/>
+          <w:bCs/>
+          <w:sz w:val="24"/>
+          <w:szCs w:val="24"/>
+          <w:lang w:eastAsia="pt-BR"/>
+        </w:rPr>
+        <w:t>id_auditoria</w:t>
+      </w:r>
+      <w:proofErr w:type="spellEnd"/>
+      <w:r>
+        <w:rPr>
+          <w:rFonts w:ascii="Times New Roman" w:eastAsia="Times New Roman" w:hAnsi="Times New Roman" w:cs="Times New Roman"/>
+          <w:sz w:val="24"/>
+          <w:szCs w:val="24"/>
+          <w:lang w:eastAsia="pt-BR"/>
+        </w:rPr>
+        <w:t xml:space="preserve">: </w:t>
+      </w:r>
+      <w:r>
+        <w:rPr>
+          <w:rFonts w:ascii="Courier New" w:eastAsia="Times New Roman" w:hAnsi="Courier New" w:cs="Courier New"/>
+          <w:sz w:val="20"/>
+          <w:szCs w:val="20"/>
+          <w:lang w:eastAsia="pt-BR"/>
+        </w:rPr>
+        <w:t>INT</w:t>
+      </w:r>
+      <w:r>
+        <w:rPr>
+          <w:rFonts w:ascii="Times New Roman" w:eastAsia="Times New Roman" w:hAnsi="Times New Roman" w:cs="Times New Roman"/>
+          <w:sz w:val="24"/>
+          <w:szCs w:val="24"/>
+          <w:lang w:eastAsia="pt-BR"/>
+        </w:rPr>
+        <w:t xml:space="preserve"> (identificador único do registro de auditoria)</w:t>
+      </w:r>
+    </w:p>
+    <w:p>
+      <w:pPr>
+        <w:spacing w:before="100" w:beforeAutospacing="1" w:after="100" w:afterAutospacing="1" w:line="240" w:lineRule="auto"/>
+        <w:ind w:left="360"/>
+        <w:rPr>
+          <w:rFonts w:ascii="Times New Roman" w:eastAsia="Times New Roman" w:hAnsi="Times New Roman" w:cs="Times New Roman"/>
+          <w:sz w:val="24"/>
+          <w:szCs w:val="24"/>
+          <w:lang w:eastAsia="pt-BR"/>
+        </w:rPr>
+      </w:pPr>
+      <w:proofErr w:type="spellStart"/>
+      <w:r>
+        <w:rPr>
+          <w:rFonts w:ascii="Times New Roman" w:eastAsia="Times New Roman" w:hAnsi="Times New Roman" w:cs="Times New Roman"/>
+          <w:b/>
+          <w:bCs/>
+          <w:sz w:val="24"/>
+          <w:szCs w:val="24"/>
+          <w:lang w:eastAsia="pt-BR"/>
+        </w:rPr>
+        <w:t>id_funcionario</w:t>
+      </w:r>
+      <w:proofErr w:type="spellEnd"/>
+      <w:r>
+        <w:rPr>
+          <w:rFonts w:ascii="Times New Roman" w:eastAsia="Times New Roman" w:hAnsi="Times New Roman" w:cs="Times New Roman"/>
+          <w:sz w:val="24"/>
+          <w:szCs w:val="24"/>
+          <w:lang w:eastAsia="pt-BR"/>
+        </w:rPr>
+        <w:t xml:space="preserve">: </w:t>
+      </w:r>
+      <w:r>
+        <w:rPr>
+          <w:rFonts w:ascii="Courier New" w:eastAsia="Times New Roman" w:hAnsi="Courier New" w:cs="Courier New"/>
+          <w:sz w:val="20"/>
+          <w:szCs w:val="20"/>
+          <w:lang w:eastAsia="pt-BR"/>
+        </w:rPr>
+        <w:t>INT</w:t>
+      </w:r>
+      <w:r>
+        <w:rPr>
+          <w:rFonts w:ascii="Times New Roman" w:eastAsia="Times New Roman" w:hAnsi="Times New Roman" w:cs="Times New Roman"/>
+          <w:sz w:val="24"/>
+          <w:szCs w:val="24"/>
+          <w:lang w:eastAsia="pt-BR"/>
+        </w:rPr>
+        <w:t xml:space="preserve"> (referência ao funcionário que realizou a ação)</w:t>
+      </w:r>
+    </w:p>
+    <w:p>
+      <w:pPr>
+        <w:spacing w:before="100" w:beforeAutospacing="1" w:after="100" w:afterAutospacing="1" w:line="240" w:lineRule="auto"/>
+        <w:ind w:left="360"/>
+        <w:rPr>
+          <w:rFonts w:ascii="Times New Roman" w:eastAsia="Times New Roman" w:hAnsi="Times New Roman" w:cs="Times New Roman"/>
+          <w:sz w:val="24"/>
+          <w:szCs w:val="24"/>
+          <w:lang w:eastAsia="pt-BR"/>
+        </w:rPr>
+      </w:pPr>
+      <w:proofErr w:type="spellStart"/>
+      <w:r>
+        <w:rPr>
+          <w:rFonts w:ascii="Times New Roman" w:eastAsia="Times New Roman" w:hAnsi="Times New Roman" w:cs="Times New Roman"/>
+          <w:b/>
+          <w:bCs/>
+          <w:sz w:val="24"/>
+          <w:szCs w:val="24"/>
+          <w:lang w:eastAsia="pt-BR"/>
+        </w:rPr>
+        <w:t>acao</w:t>
+      </w:r>
+      <w:proofErr w:type="spellEnd"/>
+      <w:r>
+        <w:rPr>
+          <w:rFonts w:ascii="Times New Roman" w:eastAsia="Times New Roman" w:hAnsi="Times New Roman" w:cs="Times New Roman"/>
+          <w:sz w:val="24"/>
+          <w:szCs w:val="24"/>
+          <w:lang w:eastAsia="pt-BR"/>
+        </w:rPr>
+        <w:t xml:space="preserve">: </w:t>
+      </w:r>
+      <w:proofErr w:type="gramStart"/>
+      <w:r>
+        <w:rPr>
+          <w:rFonts w:ascii="Courier New" w:eastAsia="Times New Roman" w:hAnsi="Courier New" w:cs="Courier New"/>
+          <w:sz w:val="20"/>
+          <w:szCs w:val="20"/>
+          <w:lang w:eastAsia="pt-BR"/>
+        </w:rPr>
+        <w:t>VARCHAR(</w:t>
+      </w:r>
+      <w:proofErr w:type="gramEnd"/>
+      <w:r>
+        <w:rPr>
+          <w:rFonts w:ascii="Courier New" w:eastAsia="Times New Roman" w:hAnsi="Courier New" w:cs="Courier New"/>
+          <w:sz w:val="20"/>
+          <w:szCs w:val="20"/>
+          <w:lang w:eastAsia="pt-BR"/>
+        </w:rPr>
+        <w:t>255)</w:t>
+      </w:r>
+      <w:r>
+        <w:rPr>
+          <w:rFonts w:ascii="Times New Roman" w:eastAsia="Times New Roman" w:hAnsi="Times New Roman" w:cs="Times New Roman"/>
+          <w:sz w:val="24"/>
+          <w:szCs w:val="24"/>
+          <w:lang w:eastAsia="pt-BR"/>
+        </w:rPr>
+        <w:t xml:space="preserve"> (ação realizada, como "criação", "edição", "exclusão")</w:t>
+      </w:r>
+    </w:p>
+    <w:p>
+      <w:pPr>
+        <w:spacing w:before="100" w:beforeAutospacing="1" w:after="100" w:afterAutospacing="1" w:line="240" w:lineRule="auto"/>
+        <w:ind w:left="360"/>
+        <w:rPr>
+          <w:rFonts w:ascii="Times New Roman" w:eastAsia="Times New Roman" w:hAnsi="Times New Roman" w:cs="Times New Roman"/>
+          <w:sz w:val="24"/>
+          <w:szCs w:val="24"/>
+          <w:lang w:eastAsia="pt-BR"/>
+        </w:rPr>
+      </w:pPr>
+      <w:proofErr w:type="spellStart"/>
+      <w:r>
+        <w:rPr>
+          <w:rFonts w:ascii="Times New Roman" w:eastAsia="Times New Roman" w:hAnsi="Times New Roman" w:cs="Times New Roman"/>
+          <w:b/>
+          <w:bCs/>
+          <w:sz w:val="24"/>
+          <w:szCs w:val="24"/>
+          <w:lang w:eastAsia="pt-BR"/>
+        </w:rPr>
+        <w:t>data_acao</w:t>
+      </w:r>
+      <w:proofErr w:type="spellEnd"/>
+      <w:r>
+        <w:rPr>
+          <w:rFonts w:ascii="Times New Roman" w:eastAsia="Times New Roman" w:hAnsi="Times New Roman" w:cs="Times New Roman"/>
+          <w:sz w:val="24"/>
+          <w:szCs w:val="24"/>
+          <w:lang w:eastAsia="pt-BR"/>
+        </w:rPr>
+        <w:t xml:space="preserve">: </w:t>
+      </w:r>
+      <w:r>
+        <w:rPr>
+          <w:rFonts w:ascii="Courier New" w:eastAsia="Times New Roman" w:hAnsi="Courier New" w:cs="Courier New"/>
+          <w:sz w:val="20"/>
+          <w:szCs w:val="20"/>
+          <w:lang w:eastAsia="pt-BR"/>
+        </w:rPr>
+        <w:t>DATETIME</w:t>
+      </w:r>
+      <w:r>
+        <w:rPr>
+          <w:rFonts w:ascii="Times New Roman" w:eastAsia="Times New Roman" w:hAnsi="Times New Roman" w:cs="Times New Roman"/>
+          <w:sz w:val="24"/>
+          <w:szCs w:val="24"/>
+          <w:lang w:eastAsia="pt-BR"/>
+        </w:rPr>
+        <w:t xml:space="preserve"> (data e hora da ação)</w:t>
+      </w:r>
+    </w:p>
+    <w:p>
+      <w:pPr>
+        <w:spacing w:before="100" w:beforeAutospacing="1" w:after="100" w:afterAutospacing="1" w:line="240" w:lineRule="auto"/>
+        <w:ind w:left="360"/>
+        <w:rPr>
+          <w:rFonts w:ascii="Times New Roman" w:eastAsia="Times New Roman" w:hAnsi="Times New Roman" w:cs="Times New Roman"/>
+          <w:sz w:val="24"/>
+          <w:szCs w:val="24"/>
+          <w:lang w:eastAsia="pt-BR"/>
+        </w:rPr>
+      </w:pPr>
+      <w:r>
+        <w:rPr>
+          <w:rFonts w:ascii="Times New Roman" w:eastAsia="Times New Roman" w:hAnsi="Times New Roman" w:cs="Times New Roman"/>
+          <w:b/>
+          <w:bCs/>
+          <w:sz w:val="24"/>
+          <w:szCs w:val="24"/>
+          <w:lang w:eastAsia="pt-BR"/>
+        </w:rPr>
+        <w:t>detalhes</w:t>
+      </w:r>
+      <w:r>
+        <w:rPr>
+          <w:rFonts w:ascii="Times New Roman" w:eastAsia="Times New Roman" w:hAnsi="Times New Roman" w:cs="Times New Roman"/>
+          <w:sz w:val="24"/>
+          <w:szCs w:val="24"/>
+          <w:lang w:eastAsia="pt-BR"/>
+        </w:rPr>
+        <w:t xml:space="preserve">: </w:t>
+      </w:r>
+      <w:r>
+        <w:rPr>
+          <w:rFonts w:ascii="Courier New" w:eastAsia="Times New Roman" w:hAnsi="Courier New" w:cs="Courier New"/>
+          <w:sz w:val="20"/>
+          <w:szCs w:val="20"/>
+          <w:lang w:eastAsia="pt-BR"/>
+        </w:rPr>
+        <w:t>TEXT</w:t>
+      </w:r>
+      <w:r>
+        <w:rPr>
+          <w:rFonts w:ascii="Times New Roman" w:eastAsia="Times New Roman" w:hAnsi="Times New Roman" w:cs="Times New Roman"/>
+          <w:sz w:val="24"/>
+          <w:szCs w:val="24"/>
+          <w:lang w:eastAsia="pt-BR"/>
+        </w:rPr>
+        <w:t xml:space="preserve"> (detalhes sobre a ação realizada)</w:t>
+      </w:r>
+    </w:p>
+    <w:p>
+      <w:pPr>
+        <w:spacing w:before="100" w:beforeAutospacing="1" w:after="100" w:afterAutospacing="1" w:line="240" w:lineRule="auto"/>
+        <w:ind w:left="360"/>
+        <w:rPr>
+          <w:rFonts w:ascii="Times New Roman" w:eastAsia="Times New Roman" w:hAnsi="Times New Roman" w:cs="Times New Roman"/>
+          <w:b/>
+          <w:bCs/>
+          <w:sz w:val="24"/>
+          <w:szCs w:val="24"/>
+          <w:lang w:eastAsia="pt-BR"/>
+        </w:rPr>
+      </w:pPr>
+      <w:r>
+        <w:rPr>
+          <w:rFonts w:ascii="Times New Roman" w:eastAsia="Times New Roman" w:hAnsi="Times New Roman" w:cs="Times New Roman"/>
+          <w:b/>
+          <w:bCs/>
+          <w:sz w:val="24"/>
+          <w:szCs w:val="24"/>
+          <w:lang w:eastAsia="pt-BR"/>
+        </w:rPr>
+        <w:t>PREDITIVA AI</w:t>
+      </w:r>
+      <w:bookmarkStart w:id="0" w:name="_GoBack"/>
+      <w:bookmarkEnd w:id="0"/>
+    </w:p>
+    <w:p>
+      <w:pPr>
+        <w:spacing w:before="100" w:beforeAutospacing="1" w:after="100" w:afterAutospacing="1" w:line="240" w:lineRule="auto"/>
+        <w:ind w:left="360"/>
+        <w:rPr>
+          <w:rFonts w:ascii="Times New Roman" w:eastAsia="Times New Roman" w:hAnsi="Times New Roman" w:cs="Times New Roman"/>
+          <w:sz w:val="24"/>
+          <w:szCs w:val="24"/>
+          <w:lang w:eastAsia="pt-BR"/>
+        </w:rPr>
+      </w:pPr>
+      <w:proofErr w:type="spellStart"/>
+      <w:r>
+        <w:rPr>
+          <w:rFonts w:ascii="Times New Roman" w:eastAsia="Times New Roman" w:hAnsi="Times New Roman" w:cs="Times New Roman"/>
+          <w:b/>
+          <w:bCs/>
+          <w:sz w:val="24"/>
+          <w:szCs w:val="24"/>
+          <w:lang w:eastAsia="pt-BR"/>
+        </w:rPr>
+        <w:t>id_preditiva</w:t>
+      </w:r>
+      <w:proofErr w:type="spellEnd"/>
+      <w:r>
+        <w:rPr>
+          <w:rFonts w:ascii="Times New Roman" w:eastAsia="Times New Roman" w:hAnsi="Times New Roman" w:cs="Times New Roman"/>
+          <w:sz w:val="24"/>
+          <w:szCs w:val="24"/>
+          <w:lang w:eastAsia="pt-BR"/>
+        </w:rPr>
+        <w:t xml:space="preserve">: </w:t>
+      </w:r>
+      <w:r>
+        <w:rPr>
+          <w:rFonts w:ascii="Courier New" w:eastAsia="Times New Roman" w:hAnsi="Courier New" w:cs="Courier New"/>
+          <w:sz w:val="20"/>
+          <w:szCs w:val="20"/>
+          <w:lang w:eastAsia="pt-BR"/>
+        </w:rPr>
+        <w:t>INT</w:t>
+      </w:r>
+      <w:r>
+        <w:rPr>
+          <w:rFonts w:ascii="Times New Roman" w:eastAsia="Times New Roman" w:hAnsi="Times New Roman" w:cs="Times New Roman"/>
+          <w:sz w:val="24"/>
+          <w:szCs w:val="24"/>
+          <w:lang w:eastAsia="pt-BR"/>
+        </w:rPr>
+        <w:t xml:space="preserve"> (identificador único do registro preditivo)</w:t>
+      </w:r>
+    </w:p>
+    <w:p>
+      <w:pPr>
+        <w:spacing w:before="100" w:beforeAutospacing="1" w:after="100" w:afterAutospacing="1" w:line="240" w:lineRule="auto"/>
+        <w:ind w:left="360"/>
+        <w:rPr>
+          <w:rFonts w:ascii="Times New Roman" w:eastAsia="Times New Roman" w:hAnsi="Times New Roman" w:cs="Times New Roman"/>
+          <w:sz w:val="24"/>
+          <w:szCs w:val="24"/>
+          <w:lang w:eastAsia="pt-BR"/>
+        </w:rPr>
+      </w:pPr>
+      <w:proofErr w:type="spellStart"/>
+      <w:r>
+        <w:rPr>
+          <w:rFonts w:ascii="Times New Roman" w:eastAsia="Times New Roman" w:hAnsi="Times New Roman" w:cs="Times New Roman"/>
+          <w:b/>
+          <w:bCs/>
+          <w:sz w:val="24"/>
+          <w:szCs w:val="24"/>
+          <w:lang w:eastAsia="pt-BR"/>
+        </w:rPr>
+        <w:t>id_equipamento</w:t>
+      </w:r>
+      <w:proofErr w:type="spellEnd"/>
+      <w:r>
+        <w:rPr>
+          <w:rFonts w:ascii="Times New Roman" w:eastAsia="Times New Roman" w:hAnsi="Times New Roman" w:cs="Times New Roman"/>
+          <w:sz w:val="24"/>
+          <w:szCs w:val="24"/>
+          <w:lang w:eastAsia="pt-BR"/>
+        </w:rPr>
+        <w:t xml:space="preserve">: </w:t>
+      </w:r>
+      <w:r>
+        <w:rPr>
+          <w:rFonts w:ascii="Courier New" w:eastAsia="Times New Roman" w:hAnsi="Courier New" w:cs="Courier New"/>
+          <w:sz w:val="20"/>
+          <w:szCs w:val="20"/>
+          <w:lang w:eastAsia="pt-BR"/>
+        </w:rPr>
+        <w:t>INT</w:t>
+      </w:r>
+      <w:r>
+        <w:rPr>
+          <w:rFonts w:ascii="Times New Roman" w:eastAsia="Times New Roman" w:hAnsi="Times New Roman" w:cs="Times New Roman"/>
+          <w:sz w:val="24"/>
+          <w:szCs w:val="24"/>
+          <w:lang w:eastAsia="pt-BR"/>
+        </w:rPr>
+        <w:t xml:space="preserve"> (referência ao equipamento relacionado)</w:t>
+      </w:r>
+    </w:p>
+    <w:p>
+      <w:pPr>
+        <w:spacing w:before="100" w:beforeAutospacing="1" w:after="100" w:afterAutospacing="1" w:line="240" w:lineRule="auto"/>
+        <w:ind w:left="360"/>
+        <w:rPr>
+          <w:rFonts w:ascii="Times New Roman" w:eastAsia="Times New Roman" w:hAnsi="Times New Roman" w:cs="Times New Roman"/>
+          <w:sz w:val="24"/>
+          <w:szCs w:val="24"/>
+          <w:lang w:eastAsia="pt-BR"/>
+        </w:rPr>
+      </w:pPr>
+      <w:proofErr w:type="spellStart"/>
+      <w:r>
+        <w:rPr>
+          <w:rFonts w:ascii="Times New Roman" w:eastAsia="Times New Roman" w:hAnsi="Times New Roman" w:cs="Times New Roman"/>
+          <w:b/>
+          <w:bCs/>
+          <w:sz w:val="24"/>
+          <w:szCs w:val="24"/>
+          <w:lang w:eastAsia="pt-BR"/>
+        </w:rPr>
+        <w:t>dados_os_proposta</w:t>
+      </w:r>
+      <w:proofErr w:type="spellEnd"/>
+      <w:r>
+        <w:rPr>
+          <w:rFonts w:ascii="Times New Roman" w:eastAsia="Times New Roman" w:hAnsi="Times New Roman" w:cs="Times New Roman"/>
+          <w:sz w:val="24"/>
+          <w:szCs w:val="24"/>
+          <w:lang w:eastAsia="pt-BR"/>
+        </w:rPr>
+        <w:t xml:space="preserve">: </w:t>
+      </w:r>
+      <w:r>
+        <w:rPr>
+          <w:rFonts w:ascii="Courier New" w:eastAsia="Times New Roman" w:hAnsi="Courier New" w:cs="Courier New"/>
+          <w:sz w:val="20"/>
+          <w:szCs w:val="20"/>
+          <w:lang w:eastAsia="pt-BR"/>
+        </w:rPr>
+        <w:t>TEXT</w:t>
+      </w:r>
+      <w:r>
+        <w:rPr>
+          <w:rFonts w:ascii="Times New Roman" w:eastAsia="Times New Roman" w:hAnsi="Times New Roman" w:cs="Times New Roman"/>
+          <w:sz w:val="24"/>
+          <w:szCs w:val="24"/>
+          <w:lang w:eastAsia="pt-BR"/>
+        </w:rPr>
+        <w:t xml:space="preserve"> (dados da proposta de ordem de serviço, como recomendação)</w:t>
+      </w:r>
+    </w:p>
+    <w:p>
+      <w:pPr>
+        <w:spacing w:before="100" w:beforeAutospacing="1" w:after="100" w:afterAutospacing="1" w:line="240" w:lineRule="auto"/>
+        <w:ind w:left="360"/>
+        <w:rPr>
+          <w:rFonts w:ascii="Times New Roman" w:eastAsia="Times New Roman" w:hAnsi="Times New Roman" w:cs="Times New Roman"/>
+          <w:sz w:val="24"/>
+          <w:szCs w:val="24"/>
+          <w:lang w:eastAsia="pt-BR"/>
+        </w:rPr>
+      </w:pPr>
+      <w:proofErr w:type="spellStart"/>
+      <w:r>
+        <w:rPr>
+          <w:rFonts w:ascii="Times New Roman" w:eastAsia="Times New Roman" w:hAnsi="Times New Roman" w:cs="Times New Roman"/>
+          <w:b/>
+          <w:bCs/>
+          <w:sz w:val="24"/>
+          <w:szCs w:val="24"/>
+          <w:lang w:eastAsia="pt-BR"/>
+        </w:rPr>
+        <w:t>id_provador</w:t>
+      </w:r>
+      <w:proofErr w:type="spellEnd"/>
+      <w:r>
+        <w:rPr>
+          <w:rFonts w:ascii="Times New Roman" w:eastAsia="Times New Roman" w:hAnsi="Times New Roman" w:cs="Times New Roman"/>
+          <w:sz w:val="24"/>
+          <w:szCs w:val="24"/>
+          <w:lang w:eastAsia="pt-BR"/>
+        </w:rPr>
+        <w:t xml:space="preserve">: </w:t>
+      </w:r>
+      <w:r>
+        <w:rPr>
+          <w:rFonts w:ascii="Courier New" w:eastAsia="Times New Roman" w:hAnsi="Courier New" w:cs="Courier New"/>
+          <w:sz w:val="20"/>
+          <w:szCs w:val="20"/>
+          <w:lang w:eastAsia="pt-BR"/>
+        </w:rPr>
+        <w:t>INT</w:t>
+      </w:r>
+      <w:r>
+        <w:rPr>
+          <w:rFonts w:ascii="Times New Roman" w:eastAsia="Times New Roman" w:hAnsi="Times New Roman" w:cs="Times New Roman"/>
+          <w:sz w:val="24"/>
+          <w:szCs w:val="24"/>
+          <w:lang w:eastAsia="pt-BR"/>
+        </w:rPr>
+        <w:t xml:space="preserve"> (referência ao provador ou responsável pela análise)</w:t>
+      </w:r>
+    </w:p>
+    <w:p>
+      <w:pPr>
+        <w:spacing w:before="100" w:beforeAutospacing="1" w:after="100" w:afterAutospacing="1" w:line="240" w:lineRule="auto"/>
+        <w:ind w:left="360"/>
+        <w:rPr>
+          <w:rFonts w:ascii="Times New Roman" w:eastAsia="Times New Roman" w:hAnsi="Times New Roman" w:cs="Times New Roman"/>
+          <w:sz w:val="24"/>
+          <w:szCs w:val="24"/>
+          <w:lang w:eastAsia="pt-BR"/>
+        </w:rPr>
+      </w:pPr>
+      <w:proofErr w:type="spellStart"/>
+      <w:r>
+        <w:rPr>
+          <w:rFonts w:ascii="Times New Roman" w:eastAsia="Times New Roman" w:hAnsi="Times New Roman" w:cs="Times New Roman"/>
+          <w:b/>
+          <w:bCs/>
+          <w:sz w:val="24"/>
+          <w:szCs w:val="24"/>
+          <w:lang w:eastAsia="pt-BR"/>
+        </w:rPr>
+        <w:lastRenderedPageBreak/>
+        <w:t>status_aprovacao</w:t>
+      </w:r>
+      <w:proofErr w:type="spellEnd"/>
+      <w:r>
+        <w:rPr>
+          <w:rFonts w:ascii="Times New Roman" w:eastAsia="Times New Roman" w:hAnsi="Times New Roman" w:cs="Times New Roman"/>
+          <w:sz w:val="24"/>
+          <w:szCs w:val="24"/>
+          <w:lang w:eastAsia="pt-BR"/>
+        </w:rPr>
+        <w:t xml:space="preserve">: </w:t>
+      </w:r>
+      <w:proofErr w:type="gramStart"/>
+      <w:r>
+        <w:rPr>
+          <w:rFonts w:ascii="Courier New" w:eastAsia="Times New Roman" w:hAnsi="Courier New" w:cs="Courier New"/>
+          <w:sz w:val="20"/>
+          <w:szCs w:val="20"/>
+          <w:lang w:eastAsia="pt-BR"/>
+        </w:rPr>
+        <w:t>VARCHAR(</w:t>
+      </w:r>
+      <w:proofErr w:type="gramEnd"/>
+      <w:r>
+        <w:rPr>
+          <w:rFonts w:ascii="Courier New" w:eastAsia="Times New Roman" w:hAnsi="Courier New" w:cs="Courier New"/>
+          <w:sz w:val="20"/>
+          <w:szCs w:val="20"/>
+          <w:lang w:eastAsia="pt-BR"/>
+        </w:rPr>
+        <w:t>50)</w:t>
+      </w:r>
+      <w:r>
+        <w:rPr>
+          <w:rFonts w:ascii="Times New Roman" w:eastAsia="Times New Roman" w:hAnsi="Times New Roman" w:cs="Times New Roman"/>
+          <w:sz w:val="24"/>
+          <w:szCs w:val="24"/>
+          <w:lang w:eastAsia="pt-BR"/>
+        </w:rPr>
+        <w:t xml:space="preserve"> (status da aprovação da proposta, como "aprovado", "pendente", "rejeitado")</w:t>
       </w:r>
     </w:p>
     <w:p/>
@@ -1631,6 +4272,304 @@
 <file path=word/numbering.xml><?xml version="1.0" encoding="utf-8"?>
 <w:numbering xmlns:wpc="http://schemas.microsoft.com/office/word/2010/wordprocessingCanvas" xmlns:cx="http://schemas.microsoft.com/office/drawing/2014/chartex" xmlns:cx1="http://schemas.microsoft.com/office/drawing/2015/9/8/chartex" xmlns:cx2="http://schemas.microsoft.com/office/drawing/2015/10/21/chartex" xmlns:cx3="http://schemas.microsoft.com/office/drawing/2016/5/9/chartex" xmlns:cx4="http://schemas.microsoft.com/office/drawing/2016/5/10/chartex" xmlns:cx5="http://schemas.microsoft.com/office/drawing/2016/5/11/chartex" xmlns:cx6="http://schemas.microsoft.com/office/drawing/2016/5/12/chartex" xmlns:cx7="http://schemas.microsoft.com/office/drawing/2016/5/13/chartex" xmlns:cx8="http://schemas.microsoft.com/office/drawing/2016/5/14/chartex" xmlns:mc="http://schemas.openxmlformats.org/markup-compatibility/2006" xmlns:aink="http://schemas.microsoft.com/office/drawing/2016/ink" xmlns:am3d="http://schemas.microsoft.com/office/drawing/2017/model3d" xmlns:o="urn:schemas-microsoft-com:office:office" xmlns:r="http://schemas.openxmlformats.org/officeDocument/2006/relationships" xmlns:m="http://schemas.openxmlformats.org/officeDocument/2006/math" xmlns:v="urn:schemas-microsoft-com:vml" xmlns:wp14="http://schemas.microsoft.com/office/word/2010/wordprocessingDrawing" xmlns:wp="http://schemas.openxmlformats.org/drawingml/2006/wordprocessingDrawing" xmlns:w10="urn:schemas-microsoft-com:office:word" xmlns:w="http://schemas.openxmlformats.org/wordprocessingml/2006/main" xmlns:w14="http://schemas.microsoft.com/office/word/2010/wordml" xmlns:w15="http://schemas.microsoft.com/office/word/2012/wordml" xmlns:w16cid="http://schemas.microsoft.com/office/word/2016/wordml/cid" xmlns:w16se="http://schemas.microsoft.com/office/word/2015/wordml/symex" xmlns:wpg="http://schemas.microsoft.com/office/word/2010/wordprocessingGroup" xmlns:wpi="http://schemas.microsoft.com/office/word/2010/wordprocessingInk" xmlns:wne="http://schemas.microsoft.com/office/word/2006/wordml" xmlns:wps="http://schemas.microsoft.com/office/word/2010/wordprocessingShape" mc:Ignorable="w14 w15 w16se w16cid wp14">
   <w:abstractNum w:abstractNumId="0" w15:restartNumberingAfterBreak="0">
+    <w:nsid w:val="0E964AC4"/>
+    <w:multiLevelType w:val="multilevel"/>
+    <w:tmpl w:val="F3B2953A"/>
+    <w:lvl w:ilvl="0">
+      <w:start w:val="1"/>
+      <w:numFmt w:val="bullet"/>
+      <w:lvlText w:val=""/>
+      <w:lvlJc w:val="left"/>
+      <w:pPr>
+        <w:tabs>
+          <w:tab w:val="num" w:pos="720"/>
+        </w:tabs>
+        <w:ind w:left="720" w:hanging="360"/>
+      </w:pPr>
+      <w:rPr>
+        <w:rFonts w:ascii="Symbol" w:hAnsi="Symbol" w:hint="default"/>
+        <w:sz w:val="20"/>
+      </w:rPr>
+    </w:lvl>
+    <w:lvl w:ilvl="1" w:tentative="1">
+      <w:start w:val="1"/>
+      <w:numFmt w:val="bullet"/>
+      <w:lvlText w:val="o"/>
+      <w:lvlJc w:val="left"/>
+      <w:pPr>
+        <w:tabs>
+          <w:tab w:val="num" w:pos="1440"/>
+        </w:tabs>
+        <w:ind w:left="1440" w:hanging="360"/>
+      </w:pPr>
+      <w:rPr>
+        <w:rFonts w:ascii="Courier New" w:hAnsi="Courier New" w:hint="default"/>
+        <w:sz w:val="20"/>
+      </w:rPr>
+    </w:lvl>
+    <w:lvl w:ilvl="2" w:tentative="1">
+      <w:start w:val="1"/>
+      <w:numFmt w:val="bullet"/>
+      <w:lvlText w:val=""/>
+      <w:lvlJc w:val="left"/>
+      <w:pPr>
+        <w:tabs>
+          <w:tab w:val="num" w:pos="2160"/>
+        </w:tabs>
+        <w:ind w:left="2160" w:hanging="360"/>
+      </w:pPr>
+      <w:rPr>
+        <w:rFonts w:ascii="Wingdings" w:hAnsi="Wingdings" w:hint="default"/>
+        <w:sz w:val="20"/>
+      </w:rPr>
+    </w:lvl>
+    <w:lvl w:ilvl="3" w:tentative="1">
+      <w:start w:val="1"/>
+      <w:numFmt w:val="bullet"/>
+      <w:lvlText w:val=""/>
+      <w:lvlJc w:val="left"/>
+      <w:pPr>
+        <w:tabs>
+          <w:tab w:val="num" w:pos="2880"/>
+        </w:tabs>
+        <w:ind w:left="2880" w:hanging="360"/>
+      </w:pPr>
+      <w:rPr>
+        <w:rFonts w:ascii="Wingdings" w:hAnsi="Wingdings" w:hint="default"/>
+        <w:sz w:val="20"/>
+      </w:rPr>
+    </w:lvl>
+    <w:lvl w:ilvl="4" w:tentative="1">
+      <w:start w:val="1"/>
+      <w:numFmt w:val="bullet"/>
+      <w:lvlText w:val=""/>
+      <w:lvlJc w:val="left"/>
+      <w:pPr>
+        <w:tabs>
+          <w:tab w:val="num" w:pos="3600"/>
+        </w:tabs>
+        <w:ind w:left="3600" w:hanging="360"/>
+      </w:pPr>
+      <w:rPr>
+        <w:rFonts w:ascii="Wingdings" w:hAnsi="Wingdings" w:hint="default"/>
+        <w:sz w:val="20"/>
+      </w:rPr>
+    </w:lvl>
+    <w:lvl w:ilvl="5" w:tentative="1">
+      <w:start w:val="1"/>
+      <w:numFmt w:val="bullet"/>
+      <w:lvlText w:val=""/>
+      <w:lvlJc w:val="left"/>
+      <w:pPr>
+        <w:tabs>
+          <w:tab w:val="num" w:pos="4320"/>
+        </w:tabs>
+        <w:ind w:left="4320" w:hanging="360"/>
+      </w:pPr>
+      <w:rPr>
+        <w:rFonts w:ascii="Wingdings" w:hAnsi="Wingdings" w:hint="default"/>
+        <w:sz w:val="20"/>
+      </w:rPr>
+    </w:lvl>
+    <w:lvl w:ilvl="6" w:tentative="1">
+      <w:start w:val="1"/>
+      <w:numFmt w:val="bullet"/>
+      <w:lvlText w:val=""/>
+      <w:lvlJc w:val="left"/>
+      <w:pPr>
+        <w:tabs>
+          <w:tab w:val="num" w:pos="5040"/>
+        </w:tabs>
+        <w:ind w:left="5040" w:hanging="360"/>
+      </w:pPr>
+      <w:rPr>
+        <w:rFonts w:ascii="Wingdings" w:hAnsi="Wingdings" w:hint="default"/>
+        <w:sz w:val="20"/>
+      </w:rPr>
+    </w:lvl>
+    <w:lvl w:ilvl="7" w:tentative="1">
+      <w:start w:val="1"/>
+      <w:numFmt w:val="bullet"/>
+      <w:lvlText w:val=""/>
+      <w:lvlJc w:val="left"/>
+      <w:pPr>
+        <w:tabs>
+          <w:tab w:val="num" w:pos="5760"/>
+        </w:tabs>
+        <w:ind w:left="5760" w:hanging="360"/>
+      </w:pPr>
+      <w:rPr>
+        <w:rFonts w:ascii="Wingdings" w:hAnsi="Wingdings" w:hint="default"/>
+        <w:sz w:val="20"/>
+      </w:rPr>
+    </w:lvl>
+    <w:lvl w:ilvl="8" w:tentative="1">
+      <w:start w:val="1"/>
+      <w:numFmt w:val="bullet"/>
+      <w:lvlText w:val=""/>
+      <w:lvlJc w:val="left"/>
+      <w:pPr>
+        <w:tabs>
+          <w:tab w:val="num" w:pos="6480"/>
+        </w:tabs>
+        <w:ind w:left="6480" w:hanging="360"/>
+      </w:pPr>
+      <w:rPr>
+        <w:rFonts w:ascii="Wingdings" w:hAnsi="Wingdings" w:hint="default"/>
+        <w:sz w:val="20"/>
+      </w:rPr>
+    </w:lvl>
+  </w:abstractNum>
+  <w:abstractNum w:abstractNumId="1" w15:restartNumberingAfterBreak="0">
+    <w:nsid w:val="1076324D"/>
+    <w:multiLevelType w:val="multilevel"/>
+    <w:tmpl w:val="C7F81ECE"/>
+    <w:lvl w:ilvl="0">
+      <w:start w:val="1"/>
+      <w:numFmt w:val="bullet"/>
+      <w:lvlText w:val=""/>
+      <w:lvlJc w:val="left"/>
+      <w:pPr>
+        <w:tabs>
+          <w:tab w:val="num" w:pos="720"/>
+        </w:tabs>
+        <w:ind w:left="720" w:hanging="360"/>
+      </w:pPr>
+      <w:rPr>
+        <w:rFonts w:ascii="Symbol" w:hAnsi="Symbol" w:hint="default"/>
+        <w:sz w:val="20"/>
+      </w:rPr>
+    </w:lvl>
+    <w:lvl w:ilvl="1" w:tentative="1">
+      <w:start w:val="1"/>
+      <w:numFmt w:val="bullet"/>
+      <w:lvlText w:val="o"/>
+      <w:lvlJc w:val="left"/>
+      <w:pPr>
+        <w:tabs>
+          <w:tab w:val="num" w:pos="1440"/>
+        </w:tabs>
+        <w:ind w:left="1440" w:hanging="360"/>
+      </w:pPr>
+      <w:rPr>
+        <w:rFonts w:ascii="Courier New" w:hAnsi="Courier New" w:hint="default"/>
+        <w:sz w:val="20"/>
+      </w:rPr>
+    </w:lvl>
+    <w:lvl w:ilvl="2" w:tentative="1">
+      <w:start w:val="1"/>
+      <w:numFmt w:val="bullet"/>
+      <w:lvlText w:val=""/>
+      <w:lvlJc w:val="left"/>
+      <w:pPr>
+        <w:tabs>
+          <w:tab w:val="num" w:pos="2160"/>
+        </w:tabs>
+        <w:ind w:left="2160" w:hanging="360"/>
+      </w:pPr>
+      <w:rPr>
+        <w:rFonts w:ascii="Wingdings" w:hAnsi="Wingdings" w:hint="default"/>
+        <w:sz w:val="20"/>
+      </w:rPr>
+    </w:lvl>
+    <w:lvl w:ilvl="3" w:tentative="1">
+      <w:start w:val="1"/>
+      <w:numFmt w:val="bullet"/>
+      <w:lvlText w:val=""/>
+      <w:lvlJc w:val="left"/>
+      <w:pPr>
+        <w:tabs>
+          <w:tab w:val="num" w:pos="2880"/>
+        </w:tabs>
+        <w:ind w:left="2880" w:hanging="360"/>
+      </w:pPr>
+      <w:rPr>
+        <w:rFonts w:ascii="Wingdings" w:hAnsi="Wingdings" w:hint="default"/>
+        <w:sz w:val="20"/>
+      </w:rPr>
+    </w:lvl>
+    <w:lvl w:ilvl="4" w:tentative="1">
+      <w:start w:val="1"/>
+      <w:numFmt w:val="bullet"/>
+      <w:lvlText w:val=""/>
+      <w:lvlJc w:val="left"/>
+      <w:pPr>
+        <w:tabs>
+          <w:tab w:val="num" w:pos="3600"/>
+        </w:tabs>
+        <w:ind w:left="3600" w:hanging="360"/>
+      </w:pPr>
+      <w:rPr>
+        <w:rFonts w:ascii="Wingdings" w:hAnsi="Wingdings" w:hint="default"/>
+        <w:sz w:val="20"/>
+      </w:rPr>
+    </w:lvl>
+    <w:lvl w:ilvl="5" w:tentative="1">
+      <w:start w:val="1"/>
+      <w:numFmt w:val="bullet"/>
+      <w:lvlText w:val=""/>
+      <w:lvlJc w:val="left"/>
+      <w:pPr>
+        <w:tabs>
+          <w:tab w:val="num" w:pos="4320"/>
+        </w:tabs>
+        <w:ind w:left="4320" w:hanging="360"/>
+      </w:pPr>
+      <w:rPr>
+        <w:rFonts w:ascii="Wingdings" w:hAnsi="Wingdings" w:hint="default"/>
+        <w:sz w:val="20"/>
+      </w:rPr>
+    </w:lvl>
+    <w:lvl w:ilvl="6" w:tentative="1">
+      <w:start w:val="1"/>
+      <w:numFmt w:val="bullet"/>
+      <w:lvlText w:val=""/>
+      <w:lvlJc w:val="left"/>
+      <w:pPr>
+        <w:tabs>
+          <w:tab w:val="num" w:pos="5040"/>
+        </w:tabs>
+        <w:ind w:left="5040" w:hanging="360"/>
+      </w:pPr>
+      <w:rPr>
+        <w:rFonts w:ascii="Wingdings" w:hAnsi="Wingdings" w:hint="default"/>
+        <w:sz w:val="20"/>
+      </w:rPr>
+    </w:lvl>
+    <w:lvl w:ilvl="7" w:tentative="1">
+      <w:start w:val="1"/>
+      <w:numFmt w:val="bullet"/>
+      <w:lvlText w:val=""/>
+      <w:lvlJc w:val="left"/>
+      <w:pPr>
+        <w:tabs>
+          <w:tab w:val="num" w:pos="5760"/>
+        </w:tabs>
+        <w:ind w:left="5760" w:hanging="360"/>
+      </w:pPr>
+      <w:rPr>
+        <w:rFonts w:ascii="Wingdings" w:hAnsi="Wingdings" w:hint="default"/>
+        <w:sz w:val="20"/>
+      </w:rPr>
+    </w:lvl>
+    <w:lvl w:ilvl="8" w:tentative="1">
+      <w:start w:val="1"/>
+      <w:numFmt w:val="bullet"/>
+      <w:lvlText w:val=""/>
+      <w:lvlJc w:val="left"/>
+      <w:pPr>
+        <w:tabs>
+          <w:tab w:val="num" w:pos="6480"/>
+        </w:tabs>
+        <w:ind w:left="6480" w:hanging="360"/>
+      </w:pPr>
+      <w:rPr>
+        <w:rFonts w:ascii="Wingdings" w:hAnsi="Wingdings" w:hint="default"/>
+        <w:sz w:val="20"/>
+      </w:rPr>
+    </w:lvl>
+  </w:abstractNum>
+  <w:abstractNum w:abstractNumId="2" w15:restartNumberingAfterBreak="0">
     <w:nsid w:val="13C82594"/>
     <w:multiLevelType w:val="multilevel"/>
     <w:tmpl w:val="B85665DA"/>
@@ -1747,7 +4686,7 @@
       </w:pPr>
     </w:lvl>
   </w:abstractNum>
-  <w:abstractNum w:abstractNumId="1" w15:restartNumberingAfterBreak="0">
+  <w:abstractNum w:abstractNumId="3" w15:restartNumberingAfterBreak="0">
     <w:nsid w:val="1CDB2E1A"/>
     <w:multiLevelType w:val="hybridMultilevel"/>
     <w:tmpl w:val="2174D332"/>
@@ -1860,7 +4799,418 @@
       </w:rPr>
     </w:lvl>
   </w:abstractNum>
-  <w:abstractNum w:abstractNumId="2" w15:restartNumberingAfterBreak="0">
+  <w:abstractNum w:abstractNumId="4" w15:restartNumberingAfterBreak="0">
+    <w:nsid w:val="1E2A776E"/>
+    <w:multiLevelType w:val="multilevel"/>
+    <w:tmpl w:val="FE64D3EC"/>
+    <w:lvl w:ilvl="0">
+      <w:start w:val="1"/>
+      <w:numFmt w:val="bullet"/>
+      <w:lvlText w:val=""/>
+      <w:lvlJc w:val="left"/>
+      <w:pPr>
+        <w:tabs>
+          <w:tab w:val="num" w:pos="720"/>
+        </w:tabs>
+        <w:ind w:left="720" w:hanging="360"/>
+      </w:pPr>
+      <w:rPr>
+        <w:rFonts w:ascii="Symbol" w:hAnsi="Symbol" w:hint="default"/>
+        <w:sz w:val="20"/>
+      </w:rPr>
+    </w:lvl>
+    <w:lvl w:ilvl="1" w:tentative="1">
+      <w:start w:val="1"/>
+      <w:numFmt w:val="bullet"/>
+      <w:lvlText w:val="o"/>
+      <w:lvlJc w:val="left"/>
+      <w:pPr>
+        <w:tabs>
+          <w:tab w:val="num" w:pos="1440"/>
+        </w:tabs>
+        <w:ind w:left="1440" w:hanging="360"/>
+      </w:pPr>
+      <w:rPr>
+        <w:rFonts w:ascii="Courier New" w:hAnsi="Courier New" w:hint="default"/>
+        <w:sz w:val="20"/>
+      </w:rPr>
+    </w:lvl>
+    <w:lvl w:ilvl="2" w:tentative="1">
+      <w:start w:val="1"/>
+      <w:numFmt w:val="bullet"/>
+      <w:lvlText w:val=""/>
+      <w:lvlJc w:val="left"/>
+      <w:pPr>
+        <w:tabs>
+          <w:tab w:val="num" w:pos="2160"/>
+        </w:tabs>
+        <w:ind w:left="2160" w:hanging="360"/>
+      </w:pPr>
+      <w:rPr>
+        <w:rFonts w:ascii="Wingdings" w:hAnsi="Wingdings" w:hint="default"/>
+        <w:sz w:val="20"/>
+      </w:rPr>
+    </w:lvl>
+    <w:lvl w:ilvl="3" w:tentative="1">
+      <w:start w:val="1"/>
+      <w:numFmt w:val="bullet"/>
+      <w:lvlText w:val=""/>
+      <w:lvlJc w:val="left"/>
+      <w:pPr>
+        <w:tabs>
+          <w:tab w:val="num" w:pos="2880"/>
+        </w:tabs>
+        <w:ind w:left="2880" w:hanging="360"/>
+      </w:pPr>
+      <w:rPr>
+        <w:rFonts w:ascii="Wingdings" w:hAnsi="Wingdings" w:hint="default"/>
+        <w:sz w:val="20"/>
+      </w:rPr>
+    </w:lvl>
+    <w:lvl w:ilvl="4" w:tentative="1">
+      <w:start w:val="1"/>
+      <w:numFmt w:val="bullet"/>
+      <w:lvlText w:val=""/>
+      <w:lvlJc w:val="left"/>
+      <w:pPr>
+        <w:tabs>
+          <w:tab w:val="num" w:pos="3600"/>
+        </w:tabs>
+        <w:ind w:left="3600" w:hanging="360"/>
+      </w:pPr>
+      <w:rPr>
+        <w:rFonts w:ascii="Wingdings" w:hAnsi="Wingdings" w:hint="default"/>
+        <w:sz w:val="20"/>
+      </w:rPr>
+    </w:lvl>
+    <w:lvl w:ilvl="5" w:tentative="1">
+      <w:start w:val="1"/>
+      <w:numFmt w:val="bullet"/>
+      <w:lvlText w:val=""/>
+      <w:lvlJc w:val="left"/>
+      <w:pPr>
+        <w:tabs>
+          <w:tab w:val="num" w:pos="4320"/>
+        </w:tabs>
+        <w:ind w:left="4320" w:hanging="360"/>
+      </w:pPr>
+      <w:rPr>
+        <w:rFonts w:ascii="Wingdings" w:hAnsi="Wingdings" w:hint="default"/>
+        <w:sz w:val="20"/>
+      </w:rPr>
+    </w:lvl>
+    <w:lvl w:ilvl="6" w:tentative="1">
+      <w:start w:val="1"/>
+      <w:numFmt w:val="bullet"/>
+      <w:lvlText w:val=""/>
+      <w:lvlJc w:val="left"/>
+      <w:pPr>
+        <w:tabs>
+          <w:tab w:val="num" w:pos="5040"/>
+        </w:tabs>
+        <w:ind w:left="5040" w:hanging="360"/>
+      </w:pPr>
+      <w:rPr>
+        <w:rFonts w:ascii="Wingdings" w:hAnsi="Wingdings" w:hint="default"/>
+        <w:sz w:val="20"/>
+      </w:rPr>
+    </w:lvl>
+    <w:lvl w:ilvl="7" w:tentative="1">
+      <w:start w:val="1"/>
+      <w:numFmt w:val="bullet"/>
+      <w:lvlText w:val=""/>
+      <w:lvlJc w:val="left"/>
+      <w:pPr>
+        <w:tabs>
+          <w:tab w:val="num" w:pos="5760"/>
+        </w:tabs>
+        <w:ind w:left="5760" w:hanging="360"/>
+      </w:pPr>
+      <w:rPr>
+        <w:rFonts w:ascii="Wingdings" w:hAnsi="Wingdings" w:hint="default"/>
+        <w:sz w:val="20"/>
+      </w:rPr>
+    </w:lvl>
+    <w:lvl w:ilvl="8" w:tentative="1">
+      <w:start w:val="1"/>
+      <w:numFmt w:val="bullet"/>
+      <w:lvlText w:val=""/>
+      <w:lvlJc w:val="left"/>
+      <w:pPr>
+        <w:tabs>
+          <w:tab w:val="num" w:pos="6480"/>
+        </w:tabs>
+        <w:ind w:left="6480" w:hanging="360"/>
+      </w:pPr>
+      <w:rPr>
+        <w:rFonts w:ascii="Wingdings" w:hAnsi="Wingdings" w:hint="default"/>
+        <w:sz w:val="20"/>
+      </w:rPr>
+    </w:lvl>
+  </w:abstractNum>
+  <w:abstractNum w:abstractNumId="5" w15:restartNumberingAfterBreak="0">
+    <w:nsid w:val="21672E64"/>
+    <w:multiLevelType w:val="hybridMultilevel"/>
+    <w:tmpl w:val="BB706F14"/>
+    <w:lvl w:ilvl="0" w:tplc="04160001">
+      <w:start w:val="1"/>
+      <w:numFmt w:val="bullet"/>
+      <w:lvlText w:val=""/>
+      <w:lvlJc w:val="left"/>
+      <w:pPr>
+        <w:ind w:left="720" w:hanging="360"/>
+      </w:pPr>
+      <w:rPr>
+        <w:rFonts w:ascii="Symbol" w:hAnsi="Symbol" w:hint="default"/>
+      </w:rPr>
+    </w:lvl>
+    <w:lvl w:ilvl="1" w:tplc="04160003">
+      <w:start w:val="1"/>
+      <w:numFmt w:val="bullet"/>
+      <w:lvlText w:val="o"/>
+      <w:lvlJc w:val="left"/>
+      <w:pPr>
+        <w:ind w:left="1440" w:hanging="360"/>
+      </w:pPr>
+      <w:rPr>
+        <w:rFonts w:ascii="Courier New" w:hAnsi="Courier New" w:cs="Courier New" w:hint="default"/>
+      </w:rPr>
+    </w:lvl>
+    <w:lvl w:ilvl="2" w:tplc="04160005" w:tentative="1">
+      <w:start w:val="1"/>
+      <w:numFmt w:val="bullet"/>
+      <w:lvlText w:val=""/>
+      <w:lvlJc w:val="left"/>
+      <w:pPr>
+        <w:ind w:left="2160" w:hanging="360"/>
+      </w:pPr>
+      <w:rPr>
+        <w:rFonts w:ascii="Wingdings" w:hAnsi="Wingdings" w:hint="default"/>
+      </w:rPr>
+    </w:lvl>
+    <w:lvl w:ilvl="3" w:tplc="04160001" w:tentative="1">
+      <w:start w:val="1"/>
+      <w:numFmt w:val="bullet"/>
+      <w:lvlText w:val=""/>
+      <w:lvlJc w:val="left"/>
+      <w:pPr>
+        <w:ind w:left="2880" w:hanging="360"/>
+      </w:pPr>
+      <w:rPr>
+        <w:rFonts w:ascii="Symbol" w:hAnsi="Symbol" w:hint="default"/>
+      </w:rPr>
+    </w:lvl>
+    <w:lvl w:ilvl="4" w:tplc="04160003" w:tentative="1">
+      <w:start w:val="1"/>
+      <w:numFmt w:val="bullet"/>
+      <w:lvlText w:val="o"/>
+      <w:lvlJc w:val="left"/>
+      <w:pPr>
+        <w:ind w:left="3600" w:hanging="360"/>
+      </w:pPr>
+      <w:rPr>
+        <w:rFonts w:ascii="Courier New" w:hAnsi="Courier New" w:cs="Courier New" w:hint="default"/>
+      </w:rPr>
+    </w:lvl>
+    <w:lvl w:ilvl="5" w:tplc="04160005" w:tentative="1">
+      <w:start w:val="1"/>
+      <w:numFmt w:val="bullet"/>
+      <w:lvlText w:val=""/>
+      <w:lvlJc w:val="left"/>
+      <w:pPr>
+        <w:ind w:left="4320" w:hanging="360"/>
+      </w:pPr>
+      <w:rPr>
+        <w:rFonts w:ascii="Wingdings" w:hAnsi="Wingdings" w:hint="default"/>
+      </w:rPr>
+    </w:lvl>
+    <w:lvl w:ilvl="6" w:tplc="04160001" w:tentative="1">
+      <w:start w:val="1"/>
+      <w:numFmt w:val="bullet"/>
+      <w:lvlText w:val=""/>
+      <w:lvlJc w:val="left"/>
+      <w:pPr>
+        <w:ind w:left="5040" w:hanging="360"/>
+      </w:pPr>
+      <w:rPr>
+        <w:rFonts w:ascii="Symbol" w:hAnsi="Symbol" w:hint="default"/>
+      </w:rPr>
+    </w:lvl>
+    <w:lvl w:ilvl="7" w:tplc="04160003" w:tentative="1">
+      <w:start w:val="1"/>
+      <w:numFmt w:val="bullet"/>
+      <w:lvlText w:val="o"/>
+      <w:lvlJc w:val="left"/>
+      <w:pPr>
+        <w:ind w:left="5760" w:hanging="360"/>
+      </w:pPr>
+      <w:rPr>
+        <w:rFonts w:ascii="Courier New" w:hAnsi="Courier New" w:cs="Courier New" w:hint="default"/>
+      </w:rPr>
+    </w:lvl>
+    <w:lvl w:ilvl="8" w:tplc="04160005" w:tentative="1">
+      <w:start w:val="1"/>
+      <w:numFmt w:val="bullet"/>
+      <w:lvlText w:val=""/>
+      <w:lvlJc w:val="left"/>
+      <w:pPr>
+        <w:ind w:left="6480" w:hanging="360"/>
+      </w:pPr>
+      <w:rPr>
+        <w:rFonts w:ascii="Wingdings" w:hAnsi="Wingdings" w:hint="default"/>
+      </w:rPr>
+    </w:lvl>
+  </w:abstractNum>
+  <w:abstractNum w:abstractNumId="6" w15:restartNumberingAfterBreak="0">
+    <w:nsid w:val="26B23D58"/>
+    <w:multiLevelType w:val="multilevel"/>
+    <w:tmpl w:val="31D41354"/>
+    <w:lvl w:ilvl="0">
+      <w:start w:val="1"/>
+      <w:numFmt w:val="bullet"/>
+      <w:lvlText w:val=""/>
+      <w:lvlJc w:val="left"/>
+      <w:pPr>
+        <w:tabs>
+          <w:tab w:val="num" w:pos="720"/>
+        </w:tabs>
+        <w:ind w:left="720" w:hanging="360"/>
+      </w:pPr>
+      <w:rPr>
+        <w:rFonts w:ascii="Symbol" w:hAnsi="Symbol" w:hint="default"/>
+        <w:sz w:val="20"/>
+      </w:rPr>
+    </w:lvl>
+    <w:lvl w:ilvl="1" w:tentative="1">
+      <w:start w:val="1"/>
+      <w:numFmt w:val="bullet"/>
+      <w:lvlText w:val="o"/>
+      <w:lvlJc w:val="left"/>
+      <w:pPr>
+        <w:tabs>
+          <w:tab w:val="num" w:pos="1440"/>
+        </w:tabs>
+        <w:ind w:left="1440" w:hanging="360"/>
+      </w:pPr>
+      <w:rPr>
+        <w:rFonts w:ascii="Courier New" w:hAnsi="Courier New" w:hint="default"/>
+        <w:sz w:val="20"/>
+      </w:rPr>
+    </w:lvl>
+    <w:lvl w:ilvl="2" w:tentative="1">
+      <w:start w:val="1"/>
+      <w:numFmt w:val="bullet"/>
+      <w:lvlText w:val=""/>
+      <w:lvlJc w:val="left"/>
+      <w:pPr>
+        <w:tabs>
+          <w:tab w:val="num" w:pos="2160"/>
+        </w:tabs>
+        <w:ind w:left="2160" w:hanging="360"/>
+      </w:pPr>
+      <w:rPr>
+        <w:rFonts w:ascii="Wingdings" w:hAnsi="Wingdings" w:hint="default"/>
+        <w:sz w:val="20"/>
+      </w:rPr>
+    </w:lvl>
+    <w:lvl w:ilvl="3" w:tentative="1">
+      <w:start w:val="1"/>
+      <w:numFmt w:val="bullet"/>
+      <w:lvlText w:val=""/>
+      <w:lvlJc w:val="left"/>
+      <w:pPr>
+        <w:tabs>
+          <w:tab w:val="num" w:pos="2880"/>
+        </w:tabs>
+        <w:ind w:left="2880" w:hanging="360"/>
+      </w:pPr>
+      <w:rPr>
+        <w:rFonts w:ascii="Wingdings" w:hAnsi="Wingdings" w:hint="default"/>
+        <w:sz w:val="20"/>
+      </w:rPr>
+    </w:lvl>
+    <w:lvl w:ilvl="4" w:tentative="1">
+      <w:start w:val="1"/>
+      <w:numFmt w:val="bullet"/>
+      <w:lvlText w:val=""/>
+      <w:lvlJc w:val="left"/>
+      <w:pPr>
+        <w:tabs>
+          <w:tab w:val="num" w:pos="3600"/>
+        </w:tabs>
+        <w:ind w:left="3600" w:hanging="360"/>
+      </w:pPr>
+      <w:rPr>
+        <w:rFonts w:ascii="Wingdings" w:hAnsi="Wingdings" w:hint="default"/>
+        <w:sz w:val="20"/>
+      </w:rPr>
+    </w:lvl>
+    <w:lvl w:ilvl="5" w:tentative="1">
+      <w:start w:val="1"/>
+      <w:numFmt w:val="bullet"/>
+      <w:lvlText w:val=""/>
+      <w:lvlJc w:val="left"/>
+      <w:pPr>
+        <w:tabs>
+          <w:tab w:val="num" w:pos="4320"/>
+        </w:tabs>
+        <w:ind w:left="4320" w:hanging="360"/>
+      </w:pPr>
+      <w:rPr>
+        <w:rFonts w:ascii="Wingdings" w:hAnsi="Wingdings" w:hint="default"/>
+        <w:sz w:val="20"/>
+      </w:rPr>
+    </w:lvl>
+    <w:lvl w:ilvl="6" w:tentative="1">
+      <w:start w:val="1"/>
+      <w:numFmt w:val="bullet"/>
+      <w:lvlText w:val=""/>
+      <w:lvlJc w:val="left"/>
+      <w:pPr>
+        <w:tabs>
+          <w:tab w:val="num" w:pos="5040"/>
+        </w:tabs>
+        <w:ind w:left="5040" w:hanging="360"/>
+      </w:pPr>
+      <w:rPr>
+        <w:rFonts w:ascii="Wingdings" w:hAnsi="Wingdings" w:hint="default"/>
+        <w:sz w:val="20"/>
+      </w:rPr>
+    </w:lvl>
+    <w:lvl w:ilvl="7" w:tentative="1">
+      <w:start w:val="1"/>
+      <w:numFmt w:val="bullet"/>
+      <w:lvlText w:val=""/>
+      <w:lvlJc w:val="left"/>
+      <w:pPr>
+        <w:tabs>
+          <w:tab w:val="num" w:pos="5760"/>
+        </w:tabs>
+        <w:ind w:left="5760" w:hanging="360"/>
+      </w:pPr>
+      <w:rPr>
+        <w:rFonts w:ascii="Wingdings" w:hAnsi="Wingdings" w:hint="default"/>
+        <w:sz w:val="20"/>
+      </w:rPr>
+    </w:lvl>
+    <w:lvl w:ilvl="8" w:tentative="1">
+      <w:start w:val="1"/>
+      <w:numFmt w:val="bullet"/>
+      <w:lvlText w:val=""/>
+      <w:lvlJc w:val="left"/>
+      <w:pPr>
+        <w:tabs>
+          <w:tab w:val="num" w:pos="6480"/>
+        </w:tabs>
+        <w:ind w:left="6480" w:hanging="360"/>
+      </w:pPr>
+      <w:rPr>
+        <w:rFonts w:ascii="Wingdings" w:hAnsi="Wingdings" w:hint="default"/>
+        <w:sz w:val="20"/>
+      </w:rPr>
+    </w:lvl>
+  </w:abstractNum>
+  <w:abstractNum w:abstractNumId="7" w15:restartNumberingAfterBreak="0">
     <w:nsid w:val="39C74FB7"/>
     <w:multiLevelType w:val="hybridMultilevel"/>
     <w:tmpl w:val="CFA22DC0"/>
@@ -1973,7 +5323,7 @@
       </w:rPr>
     </w:lvl>
   </w:abstractNum>
-  <w:abstractNum w:abstractNumId="3" w15:restartNumberingAfterBreak="0">
+  <w:abstractNum w:abstractNumId="8" w15:restartNumberingAfterBreak="0">
     <w:nsid w:val="41B162EB"/>
     <w:multiLevelType w:val="hybridMultilevel"/>
     <w:tmpl w:val="466C1E90"/>
@@ -2086,7 +5436,156 @@
       </w:rPr>
     </w:lvl>
   </w:abstractNum>
-  <w:abstractNum w:abstractNumId="4" w15:restartNumberingAfterBreak="0">
+  <w:abstractNum w:abstractNumId="9" w15:restartNumberingAfterBreak="0">
+    <w:nsid w:val="42836901"/>
+    <w:multiLevelType w:val="multilevel"/>
+    <w:tmpl w:val="3034AA1E"/>
+    <w:lvl w:ilvl="0">
+      <w:start w:val="1"/>
+      <w:numFmt w:val="bullet"/>
+      <w:lvlText w:val=""/>
+      <w:lvlJc w:val="left"/>
+      <w:pPr>
+        <w:tabs>
+          <w:tab w:val="num" w:pos="720"/>
+        </w:tabs>
+        <w:ind w:left="720" w:hanging="360"/>
+      </w:pPr>
+      <w:rPr>
+        <w:rFonts w:ascii="Symbol" w:hAnsi="Symbol" w:hint="default"/>
+        <w:sz w:val="20"/>
+      </w:rPr>
+    </w:lvl>
+    <w:lvl w:ilvl="1" w:tentative="1">
+      <w:start w:val="1"/>
+      <w:numFmt w:val="bullet"/>
+      <w:lvlText w:val="o"/>
+      <w:lvlJc w:val="left"/>
+      <w:pPr>
+        <w:tabs>
+          <w:tab w:val="num" w:pos="1440"/>
+        </w:tabs>
+        <w:ind w:left="1440" w:hanging="360"/>
+      </w:pPr>
+      <w:rPr>
+        <w:rFonts w:ascii="Courier New" w:hAnsi="Courier New" w:hint="default"/>
+        <w:sz w:val="20"/>
+      </w:rPr>
+    </w:lvl>
+    <w:lvl w:ilvl="2" w:tentative="1">
+      <w:start w:val="1"/>
+      <w:numFmt w:val="bullet"/>
+      <w:lvlText w:val=""/>
+      <w:lvlJc w:val="left"/>
+      <w:pPr>
+        <w:tabs>
+          <w:tab w:val="num" w:pos="2160"/>
+        </w:tabs>
+        <w:ind w:left="2160" w:hanging="360"/>
+      </w:pPr>
+      <w:rPr>
+        <w:rFonts w:ascii="Wingdings" w:hAnsi="Wingdings" w:hint="default"/>
+        <w:sz w:val="20"/>
+      </w:rPr>
+    </w:lvl>
+    <w:lvl w:ilvl="3" w:tentative="1">
+      <w:start w:val="1"/>
+      <w:numFmt w:val="bullet"/>
+      <w:lvlText w:val=""/>
+      <w:lvlJc w:val="left"/>
+      <w:pPr>
+        <w:tabs>
+          <w:tab w:val="num" w:pos="2880"/>
+        </w:tabs>
+        <w:ind w:left="2880" w:hanging="360"/>
+      </w:pPr>
+      <w:rPr>
+        <w:rFonts w:ascii="Wingdings" w:hAnsi="Wingdings" w:hint="default"/>
+        <w:sz w:val="20"/>
+      </w:rPr>
+    </w:lvl>
+    <w:lvl w:ilvl="4" w:tentative="1">
+      <w:start w:val="1"/>
+      <w:numFmt w:val="bullet"/>
+      <w:lvlText w:val=""/>
+      <w:lvlJc w:val="left"/>
+      <w:pPr>
+        <w:tabs>
+          <w:tab w:val="num" w:pos="3600"/>
+        </w:tabs>
+        <w:ind w:left="3600" w:hanging="360"/>
+      </w:pPr>
+      <w:rPr>
+        <w:rFonts w:ascii="Wingdings" w:hAnsi="Wingdings" w:hint="default"/>
+        <w:sz w:val="20"/>
+      </w:rPr>
+    </w:lvl>
+    <w:lvl w:ilvl="5" w:tentative="1">
+      <w:start w:val="1"/>
+      <w:numFmt w:val="bullet"/>
+      <w:lvlText w:val=""/>
+      <w:lvlJc w:val="left"/>
+      <w:pPr>
+        <w:tabs>
+          <w:tab w:val="num" w:pos="4320"/>
+        </w:tabs>
+        <w:ind w:left="4320" w:hanging="360"/>
+      </w:pPr>
+      <w:rPr>
+        <w:rFonts w:ascii="Wingdings" w:hAnsi="Wingdings" w:hint="default"/>
+        <w:sz w:val="20"/>
+      </w:rPr>
+    </w:lvl>
+    <w:lvl w:ilvl="6" w:tentative="1">
+      <w:start w:val="1"/>
+      <w:numFmt w:val="bullet"/>
+      <w:lvlText w:val=""/>
+      <w:lvlJc w:val="left"/>
+      <w:pPr>
+        <w:tabs>
+          <w:tab w:val="num" w:pos="5040"/>
+        </w:tabs>
+        <w:ind w:left="5040" w:hanging="360"/>
+      </w:pPr>
+      <w:rPr>
+        <w:rFonts w:ascii="Wingdings" w:hAnsi="Wingdings" w:hint="default"/>
+        <w:sz w:val="20"/>
+      </w:rPr>
+    </w:lvl>
+    <w:lvl w:ilvl="7" w:tentative="1">
+      <w:start w:val="1"/>
+      <w:numFmt w:val="bullet"/>
+      <w:lvlText w:val=""/>
+      <w:lvlJc w:val="left"/>
+      <w:pPr>
+        <w:tabs>
+          <w:tab w:val="num" w:pos="5760"/>
+        </w:tabs>
+        <w:ind w:left="5760" w:hanging="360"/>
+      </w:pPr>
+      <w:rPr>
+        <w:rFonts w:ascii="Wingdings" w:hAnsi="Wingdings" w:hint="default"/>
+        <w:sz w:val="20"/>
+      </w:rPr>
+    </w:lvl>
+    <w:lvl w:ilvl="8" w:tentative="1">
+      <w:start w:val="1"/>
+      <w:numFmt w:val="bullet"/>
+      <w:lvlText w:val=""/>
+      <w:lvlJc w:val="left"/>
+      <w:pPr>
+        <w:tabs>
+          <w:tab w:val="num" w:pos="6480"/>
+        </w:tabs>
+        <w:ind w:left="6480" w:hanging="360"/>
+      </w:pPr>
+      <w:rPr>
+        <w:rFonts w:ascii="Wingdings" w:hAnsi="Wingdings" w:hint="default"/>
+        <w:sz w:val="20"/>
+      </w:rPr>
+    </w:lvl>
+  </w:abstractNum>
+  <w:abstractNum w:abstractNumId="10" w15:restartNumberingAfterBreak="0">
     <w:nsid w:val="446C1B04"/>
     <w:multiLevelType w:val="hybridMultilevel"/>
     <w:tmpl w:val="22903B3A"/>
@@ -2199,7 +5698,7 @@
       </w:rPr>
     </w:lvl>
   </w:abstractNum>
-  <w:abstractNum w:abstractNumId="5" w15:restartNumberingAfterBreak="0">
+  <w:abstractNum w:abstractNumId="11" w15:restartNumberingAfterBreak="0">
     <w:nsid w:val="48BA545D"/>
     <w:multiLevelType w:val="hybridMultilevel"/>
     <w:tmpl w:val="592C6BF6"/>
@@ -2312,7 +5811,156 @@
       </w:rPr>
     </w:lvl>
   </w:abstractNum>
-  <w:abstractNum w:abstractNumId="6" w15:restartNumberingAfterBreak="0">
+  <w:abstractNum w:abstractNumId="12" w15:restartNumberingAfterBreak="0">
+    <w:nsid w:val="5CE758B6"/>
+    <w:multiLevelType w:val="multilevel"/>
+    <w:tmpl w:val="1C902B4A"/>
+    <w:lvl w:ilvl="0">
+      <w:start w:val="1"/>
+      <w:numFmt w:val="bullet"/>
+      <w:lvlText w:val=""/>
+      <w:lvlJc w:val="left"/>
+      <w:pPr>
+        <w:tabs>
+          <w:tab w:val="num" w:pos="720"/>
+        </w:tabs>
+        <w:ind w:left="720" w:hanging="360"/>
+      </w:pPr>
+      <w:rPr>
+        <w:rFonts w:ascii="Symbol" w:hAnsi="Symbol" w:hint="default"/>
+        <w:sz w:val="20"/>
+      </w:rPr>
+    </w:lvl>
+    <w:lvl w:ilvl="1" w:tentative="1">
+      <w:start w:val="1"/>
+      <w:numFmt w:val="bullet"/>
+      <w:lvlText w:val="o"/>
+      <w:lvlJc w:val="left"/>
+      <w:pPr>
+        <w:tabs>
+          <w:tab w:val="num" w:pos="1440"/>
+        </w:tabs>
+        <w:ind w:left="1440" w:hanging="360"/>
+      </w:pPr>
+      <w:rPr>
+        <w:rFonts w:ascii="Courier New" w:hAnsi="Courier New" w:hint="default"/>
+        <w:sz w:val="20"/>
+      </w:rPr>
+    </w:lvl>
+    <w:lvl w:ilvl="2" w:tentative="1">
+      <w:start w:val="1"/>
+      <w:numFmt w:val="bullet"/>
+      <w:lvlText w:val=""/>
+      <w:lvlJc w:val="left"/>
+      <w:pPr>
+        <w:tabs>
+          <w:tab w:val="num" w:pos="2160"/>
+        </w:tabs>
+        <w:ind w:left="2160" w:hanging="360"/>
+      </w:pPr>
+      <w:rPr>
+        <w:rFonts w:ascii="Wingdings" w:hAnsi="Wingdings" w:hint="default"/>
+        <w:sz w:val="20"/>
+      </w:rPr>
+    </w:lvl>
+    <w:lvl w:ilvl="3" w:tentative="1">
+      <w:start w:val="1"/>
+      <w:numFmt w:val="bullet"/>
+      <w:lvlText w:val=""/>
+      <w:lvlJc w:val="left"/>
+      <w:pPr>
+        <w:tabs>
+          <w:tab w:val="num" w:pos="2880"/>
+        </w:tabs>
+        <w:ind w:left="2880" w:hanging="360"/>
+      </w:pPr>
+      <w:rPr>
+        <w:rFonts w:ascii="Wingdings" w:hAnsi="Wingdings" w:hint="default"/>
+        <w:sz w:val="20"/>
+      </w:rPr>
+    </w:lvl>
+    <w:lvl w:ilvl="4" w:tentative="1">
+      <w:start w:val="1"/>
+      <w:numFmt w:val="bullet"/>
+      <w:lvlText w:val=""/>
+      <w:lvlJc w:val="left"/>
+      <w:pPr>
+        <w:tabs>
+          <w:tab w:val="num" w:pos="3600"/>
+        </w:tabs>
+        <w:ind w:left="3600" w:hanging="360"/>
+      </w:pPr>
+      <w:rPr>
+        <w:rFonts w:ascii="Wingdings" w:hAnsi="Wingdings" w:hint="default"/>
+        <w:sz w:val="20"/>
+      </w:rPr>
+    </w:lvl>
+    <w:lvl w:ilvl="5" w:tentative="1">
+      <w:start w:val="1"/>
+      <w:numFmt w:val="bullet"/>
+      <w:lvlText w:val=""/>
+      <w:lvlJc w:val="left"/>
+      <w:pPr>
+        <w:tabs>
+          <w:tab w:val="num" w:pos="4320"/>
+        </w:tabs>
+        <w:ind w:left="4320" w:hanging="360"/>
+      </w:pPr>
+      <w:rPr>
+        <w:rFonts w:ascii="Wingdings" w:hAnsi="Wingdings" w:hint="default"/>
+        <w:sz w:val="20"/>
+      </w:rPr>
+    </w:lvl>
+    <w:lvl w:ilvl="6" w:tentative="1">
+      <w:start w:val="1"/>
+      <w:numFmt w:val="bullet"/>
+      <w:lvlText w:val=""/>
+      <w:lvlJc w:val="left"/>
+      <w:pPr>
+        <w:tabs>
+          <w:tab w:val="num" w:pos="5040"/>
+        </w:tabs>
+        <w:ind w:left="5040" w:hanging="360"/>
+      </w:pPr>
+      <w:rPr>
+        <w:rFonts w:ascii="Wingdings" w:hAnsi="Wingdings" w:hint="default"/>
+        <w:sz w:val="20"/>
+      </w:rPr>
+    </w:lvl>
+    <w:lvl w:ilvl="7" w:tentative="1">
+      <w:start w:val="1"/>
+      <w:numFmt w:val="bullet"/>
+      <w:lvlText w:val=""/>
+      <w:lvlJc w:val="left"/>
+      <w:pPr>
+        <w:tabs>
+          <w:tab w:val="num" w:pos="5760"/>
+        </w:tabs>
+        <w:ind w:left="5760" w:hanging="360"/>
+      </w:pPr>
+      <w:rPr>
+        <w:rFonts w:ascii="Wingdings" w:hAnsi="Wingdings" w:hint="default"/>
+        <w:sz w:val="20"/>
+      </w:rPr>
+    </w:lvl>
+    <w:lvl w:ilvl="8" w:tentative="1">
+      <w:start w:val="1"/>
+      <w:numFmt w:val="bullet"/>
+      <w:lvlText w:val=""/>
+      <w:lvlJc w:val="left"/>
+      <w:pPr>
+        <w:tabs>
+          <w:tab w:val="num" w:pos="6480"/>
+        </w:tabs>
+        <w:ind w:left="6480" w:hanging="360"/>
+      </w:pPr>
+      <w:rPr>
+        <w:rFonts w:ascii="Wingdings" w:hAnsi="Wingdings" w:hint="default"/>
+        <w:sz w:val="20"/>
+      </w:rPr>
+    </w:lvl>
+  </w:abstractNum>
+  <w:abstractNum w:abstractNumId="13" w15:restartNumberingAfterBreak="0">
     <w:nsid w:val="609E5B9B"/>
     <w:multiLevelType w:val="hybridMultilevel"/>
     <w:tmpl w:val="4C025A42"/>
@@ -2425,7 +6073,7 @@
       </w:rPr>
     </w:lvl>
   </w:abstractNum>
-  <w:abstractNum w:abstractNumId="7" w15:restartNumberingAfterBreak="0">
+  <w:abstractNum w:abstractNumId="14" w15:restartNumberingAfterBreak="0">
     <w:nsid w:val="629252B8"/>
     <w:multiLevelType w:val="hybridMultilevel"/>
     <w:tmpl w:val="2D0A436A"/>
@@ -2538,7 +6186,7 @@
       </w:rPr>
     </w:lvl>
   </w:abstractNum>
-  <w:abstractNum w:abstractNumId="8" w15:restartNumberingAfterBreak="0">
+  <w:abstractNum w:abstractNumId="15" w15:restartNumberingAfterBreak="0">
     <w:nsid w:val="6B515B28"/>
     <w:multiLevelType w:val="hybridMultilevel"/>
     <w:tmpl w:val="8FAE91E2"/>
@@ -2651,7 +6299,305 @@
       </w:rPr>
     </w:lvl>
   </w:abstractNum>
-  <w:abstractNum w:abstractNumId="9" w15:restartNumberingAfterBreak="0">
+  <w:abstractNum w:abstractNumId="16" w15:restartNumberingAfterBreak="0">
+    <w:nsid w:val="71DD6F27"/>
+    <w:multiLevelType w:val="multilevel"/>
+    <w:tmpl w:val="0728C3AC"/>
+    <w:lvl w:ilvl="0">
+      <w:start w:val="1"/>
+      <w:numFmt w:val="bullet"/>
+      <w:lvlText w:val=""/>
+      <w:lvlJc w:val="left"/>
+      <w:pPr>
+        <w:tabs>
+          <w:tab w:val="num" w:pos="720"/>
+        </w:tabs>
+        <w:ind w:left="720" w:hanging="360"/>
+      </w:pPr>
+      <w:rPr>
+        <w:rFonts w:ascii="Symbol" w:hAnsi="Symbol" w:hint="default"/>
+        <w:sz w:val="20"/>
+      </w:rPr>
+    </w:lvl>
+    <w:lvl w:ilvl="1" w:tentative="1">
+      <w:start w:val="1"/>
+      <w:numFmt w:val="bullet"/>
+      <w:lvlText w:val="o"/>
+      <w:lvlJc w:val="left"/>
+      <w:pPr>
+        <w:tabs>
+          <w:tab w:val="num" w:pos="1440"/>
+        </w:tabs>
+        <w:ind w:left="1440" w:hanging="360"/>
+      </w:pPr>
+      <w:rPr>
+        <w:rFonts w:ascii="Courier New" w:hAnsi="Courier New" w:hint="default"/>
+        <w:sz w:val="20"/>
+      </w:rPr>
+    </w:lvl>
+    <w:lvl w:ilvl="2" w:tentative="1">
+      <w:start w:val="1"/>
+      <w:numFmt w:val="bullet"/>
+      <w:lvlText w:val=""/>
+      <w:lvlJc w:val="left"/>
+      <w:pPr>
+        <w:tabs>
+          <w:tab w:val="num" w:pos="2160"/>
+        </w:tabs>
+        <w:ind w:left="2160" w:hanging="360"/>
+      </w:pPr>
+      <w:rPr>
+        <w:rFonts w:ascii="Wingdings" w:hAnsi="Wingdings" w:hint="default"/>
+        <w:sz w:val="20"/>
+      </w:rPr>
+    </w:lvl>
+    <w:lvl w:ilvl="3" w:tentative="1">
+      <w:start w:val="1"/>
+      <w:numFmt w:val="bullet"/>
+      <w:lvlText w:val=""/>
+      <w:lvlJc w:val="left"/>
+      <w:pPr>
+        <w:tabs>
+          <w:tab w:val="num" w:pos="2880"/>
+        </w:tabs>
+        <w:ind w:left="2880" w:hanging="360"/>
+      </w:pPr>
+      <w:rPr>
+        <w:rFonts w:ascii="Wingdings" w:hAnsi="Wingdings" w:hint="default"/>
+        <w:sz w:val="20"/>
+      </w:rPr>
+    </w:lvl>
+    <w:lvl w:ilvl="4" w:tentative="1">
+      <w:start w:val="1"/>
+      <w:numFmt w:val="bullet"/>
+      <w:lvlText w:val=""/>
+      <w:lvlJc w:val="left"/>
+      <w:pPr>
+        <w:tabs>
+          <w:tab w:val="num" w:pos="3600"/>
+        </w:tabs>
+        <w:ind w:left="3600" w:hanging="360"/>
+      </w:pPr>
+      <w:rPr>
+        <w:rFonts w:ascii="Wingdings" w:hAnsi="Wingdings" w:hint="default"/>
+        <w:sz w:val="20"/>
+      </w:rPr>
+    </w:lvl>
+    <w:lvl w:ilvl="5" w:tentative="1">
+      <w:start w:val="1"/>
+      <w:numFmt w:val="bullet"/>
+      <w:lvlText w:val=""/>
+      <w:lvlJc w:val="left"/>
+      <w:pPr>
+        <w:tabs>
+          <w:tab w:val="num" w:pos="4320"/>
+        </w:tabs>
+        <w:ind w:left="4320" w:hanging="360"/>
+      </w:pPr>
+      <w:rPr>
+        <w:rFonts w:ascii="Wingdings" w:hAnsi="Wingdings" w:hint="default"/>
+        <w:sz w:val="20"/>
+      </w:rPr>
+    </w:lvl>
+    <w:lvl w:ilvl="6" w:tentative="1">
+      <w:start w:val="1"/>
+      <w:numFmt w:val="bullet"/>
+      <w:lvlText w:val=""/>
+      <w:lvlJc w:val="left"/>
+      <w:pPr>
+        <w:tabs>
+          <w:tab w:val="num" w:pos="5040"/>
+        </w:tabs>
+        <w:ind w:left="5040" w:hanging="360"/>
+      </w:pPr>
+      <w:rPr>
+        <w:rFonts w:ascii="Wingdings" w:hAnsi="Wingdings" w:hint="default"/>
+        <w:sz w:val="20"/>
+      </w:rPr>
+    </w:lvl>
+    <w:lvl w:ilvl="7" w:tentative="1">
+      <w:start w:val="1"/>
+      <w:numFmt w:val="bullet"/>
+      <w:lvlText w:val=""/>
+      <w:lvlJc w:val="left"/>
+      <w:pPr>
+        <w:tabs>
+          <w:tab w:val="num" w:pos="5760"/>
+        </w:tabs>
+        <w:ind w:left="5760" w:hanging="360"/>
+      </w:pPr>
+      <w:rPr>
+        <w:rFonts w:ascii="Wingdings" w:hAnsi="Wingdings" w:hint="default"/>
+        <w:sz w:val="20"/>
+      </w:rPr>
+    </w:lvl>
+    <w:lvl w:ilvl="8" w:tentative="1">
+      <w:start w:val="1"/>
+      <w:numFmt w:val="bullet"/>
+      <w:lvlText w:val=""/>
+      <w:lvlJc w:val="left"/>
+      <w:pPr>
+        <w:tabs>
+          <w:tab w:val="num" w:pos="6480"/>
+        </w:tabs>
+        <w:ind w:left="6480" w:hanging="360"/>
+      </w:pPr>
+      <w:rPr>
+        <w:rFonts w:ascii="Wingdings" w:hAnsi="Wingdings" w:hint="default"/>
+        <w:sz w:val="20"/>
+      </w:rPr>
+    </w:lvl>
+  </w:abstractNum>
+  <w:abstractNum w:abstractNumId="17" w15:restartNumberingAfterBreak="0">
+    <w:nsid w:val="7759579B"/>
+    <w:multiLevelType w:val="multilevel"/>
+    <w:tmpl w:val="45B8230C"/>
+    <w:lvl w:ilvl="0">
+      <w:start w:val="1"/>
+      <w:numFmt w:val="bullet"/>
+      <w:lvlText w:val=""/>
+      <w:lvlJc w:val="left"/>
+      <w:pPr>
+        <w:tabs>
+          <w:tab w:val="num" w:pos="720"/>
+        </w:tabs>
+        <w:ind w:left="720" w:hanging="360"/>
+      </w:pPr>
+      <w:rPr>
+        <w:rFonts w:ascii="Symbol" w:hAnsi="Symbol" w:hint="default"/>
+        <w:sz w:val="20"/>
+      </w:rPr>
+    </w:lvl>
+    <w:lvl w:ilvl="1" w:tentative="1">
+      <w:start w:val="1"/>
+      <w:numFmt w:val="bullet"/>
+      <w:lvlText w:val="o"/>
+      <w:lvlJc w:val="left"/>
+      <w:pPr>
+        <w:tabs>
+          <w:tab w:val="num" w:pos="1440"/>
+        </w:tabs>
+        <w:ind w:left="1440" w:hanging="360"/>
+      </w:pPr>
+      <w:rPr>
+        <w:rFonts w:ascii="Courier New" w:hAnsi="Courier New" w:hint="default"/>
+        <w:sz w:val="20"/>
+      </w:rPr>
+    </w:lvl>
+    <w:lvl w:ilvl="2" w:tentative="1">
+      <w:start w:val="1"/>
+      <w:numFmt w:val="bullet"/>
+      <w:lvlText w:val=""/>
+      <w:lvlJc w:val="left"/>
+      <w:pPr>
+        <w:tabs>
+          <w:tab w:val="num" w:pos="2160"/>
+        </w:tabs>
+        <w:ind w:left="2160" w:hanging="360"/>
+      </w:pPr>
+      <w:rPr>
+        <w:rFonts w:ascii="Wingdings" w:hAnsi="Wingdings" w:hint="default"/>
+        <w:sz w:val="20"/>
+      </w:rPr>
+    </w:lvl>
+    <w:lvl w:ilvl="3" w:tentative="1">
+      <w:start w:val="1"/>
+      <w:numFmt w:val="bullet"/>
+      <w:lvlText w:val=""/>
+      <w:lvlJc w:val="left"/>
+      <w:pPr>
+        <w:tabs>
+          <w:tab w:val="num" w:pos="2880"/>
+        </w:tabs>
+        <w:ind w:left="2880" w:hanging="360"/>
+      </w:pPr>
+      <w:rPr>
+        <w:rFonts w:ascii="Wingdings" w:hAnsi="Wingdings" w:hint="default"/>
+        <w:sz w:val="20"/>
+      </w:rPr>
+    </w:lvl>
+    <w:lvl w:ilvl="4" w:tentative="1">
+      <w:start w:val="1"/>
+      <w:numFmt w:val="bullet"/>
+      <w:lvlText w:val=""/>
+      <w:lvlJc w:val="left"/>
+      <w:pPr>
+        <w:tabs>
+          <w:tab w:val="num" w:pos="3600"/>
+        </w:tabs>
+        <w:ind w:left="3600" w:hanging="360"/>
+      </w:pPr>
+      <w:rPr>
+        <w:rFonts w:ascii="Wingdings" w:hAnsi="Wingdings" w:hint="default"/>
+        <w:sz w:val="20"/>
+      </w:rPr>
+    </w:lvl>
+    <w:lvl w:ilvl="5" w:tentative="1">
+      <w:start w:val="1"/>
+      <w:numFmt w:val="bullet"/>
+      <w:lvlText w:val=""/>
+      <w:lvlJc w:val="left"/>
+      <w:pPr>
+        <w:tabs>
+          <w:tab w:val="num" w:pos="4320"/>
+        </w:tabs>
+        <w:ind w:left="4320" w:hanging="360"/>
+      </w:pPr>
+      <w:rPr>
+        <w:rFonts w:ascii="Wingdings" w:hAnsi="Wingdings" w:hint="default"/>
+        <w:sz w:val="20"/>
+      </w:rPr>
+    </w:lvl>
+    <w:lvl w:ilvl="6" w:tentative="1">
+      <w:start w:val="1"/>
+      <w:numFmt w:val="bullet"/>
+      <w:lvlText w:val=""/>
+      <w:lvlJc w:val="left"/>
+      <w:pPr>
+        <w:tabs>
+          <w:tab w:val="num" w:pos="5040"/>
+        </w:tabs>
+        <w:ind w:left="5040" w:hanging="360"/>
+      </w:pPr>
+      <w:rPr>
+        <w:rFonts w:ascii="Wingdings" w:hAnsi="Wingdings" w:hint="default"/>
+        <w:sz w:val="20"/>
+      </w:rPr>
+    </w:lvl>
+    <w:lvl w:ilvl="7" w:tentative="1">
+      <w:start w:val="1"/>
+      <w:numFmt w:val="bullet"/>
+      <w:lvlText w:val=""/>
+      <w:lvlJc w:val="left"/>
+      <w:pPr>
+        <w:tabs>
+          <w:tab w:val="num" w:pos="5760"/>
+        </w:tabs>
+        <w:ind w:left="5760" w:hanging="360"/>
+      </w:pPr>
+      <w:rPr>
+        <w:rFonts w:ascii="Wingdings" w:hAnsi="Wingdings" w:hint="default"/>
+        <w:sz w:val="20"/>
+      </w:rPr>
+    </w:lvl>
+    <w:lvl w:ilvl="8" w:tentative="1">
+      <w:start w:val="1"/>
+      <w:numFmt w:val="bullet"/>
+      <w:lvlText w:val=""/>
+      <w:lvlJc w:val="left"/>
+      <w:pPr>
+        <w:tabs>
+          <w:tab w:val="num" w:pos="6480"/>
+        </w:tabs>
+        <w:ind w:left="6480" w:hanging="360"/>
+      </w:pPr>
+      <w:rPr>
+        <w:rFonts w:ascii="Wingdings" w:hAnsi="Wingdings" w:hint="default"/>
+        <w:sz w:val="20"/>
+      </w:rPr>
+    </w:lvl>
+  </w:abstractNum>
+  <w:abstractNum w:abstractNumId="18" w15:restartNumberingAfterBreak="0">
     <w:nsid w:val="78CB441C"/>
     <w:multiLevelType w:val="hybridMultilevel"/>
     <w:tmpl w:val="5BCC258C"/>
@@ -2765,34 +6711,61 @@
     </w:lvl>
   </w:abstractNum>
   <w:num w:numId="1">
+    <w:abstractNumId w:val="3"/>
+  </w:num>
+  <w:num w:numId="2">
+    <w:abstractNumId w:val="15"/>
+  </w:num>
+  <w:num w:numId="3">
+    <w:abstractNumId w:val="11"/>
+  </w:num>
+  <w:num w:numId="4">
+    <w:abstractNumId w:val="13"/>
+  </w:num>
+  <w:num w:numId="5">
+    <w:abstractNumId w:val="7"/>
+  </w:num>
+  <w:num w:numId="6">
+    <w:abstractNumId w:val="18"/>
+  </w:num>
+  <w:num w:numId="7">
+    <w:abstractNumId w:val="10"/>
+  </w:num>
+  <w:num w:numId="8">
+    <w:abstractNumId w:val="14"/>
+  </w:num>
+  <w:num w:numId="9">
+    <w:abstractNumId w:val="8"/>
+  </w:num>
+  <w:num w:numId="10">
+    <w:abstractNumId w:val="2"/>
+  </w:num>
+  <w:num w:numId="11">
+    <w:abstractNumId w:val="12"/>
+  </w:num>
+  <w:num w:numId="12">
     <w:abstractNumId w:val="1"/>
   </w:num>
-  <w:num w:numId="2">
-    <w:abstractNumId w:val="8"/>
+  <w:num w:numId="13">
+    <w:abstractNumId w:val="0"/>
   </w:num>
-  <w:num w:numId="3">
-    <w:abstractNumId w:val="5"/>
+  <w:num w:numId="14">
+    <w:abstractNumId w:val="4"/>
   </w:num>
-  <w:num w:numId="4">
+  <w:num w:numId="15">
+    <w:abstractNumId w:val="9"/>
+  </w:num>
+  <w:num w:numId="16">
+    <w:abstractNumId w:val="16"/>
+  </w:num>
+  <w:num w:numId="17">
     <w:abstractNumId w:val="6"/>
   </w:num>
-  <w:num w:numId="5">
-    <w:abstractNumId w:val="2"/>
+  <w:num w:numId="18">
+    <w:abstractNumId w:val="17"/>
   </w:num>
-  <w:num w:numId="6">
-    <w:abstractNumId w:val="9"/>
-  </w:num>
-  <w:num w:numId="7">
-    <w:abstractNumId w:val="4"/>
-  </w:num>
-  <w:num w:numId="8">
-    <w:abstractNumId w:val="7"/>
-  </w:num>
-  <w:num w:numId="9">
-    <w:abstractNumId w:val="3"/>
-  </w:num>
-  <w:num w:numId="10">
-    <w:abstractNumId w:val="0"/>
+  <w:num w:numId="19">
+    <w:abstractNumId w:val="5"/>
   </w:num>
 </w:numbering>
 </file>
@@ -3296,6 +7269,19 @@
       <w:bCs/>
     </w:rPr>
   </w:style>
+  <w:style w:type="character" w:styleId="CdigoHTML">
+    <w:name w:val="HTML Code"/>
+    <w:basedOn w:val="Fontepargpadro"/>
+    <w:uiPriority w:val="99"/>
+    <w:semiHidden/>
+    <w:unhideWhenUsed/>
+    <w:rsid w:val="00CC0403"/>
+    <w:rPr>
+      <w:rFonts w:ascii="Courier New" w:eastAsia="Times New Roman" w:hAnsi="Courier New" w:cs="Courier New"/>
+      <w:sz w:val="20"/>
+      <w:szCs w:val="20"/>
+    </w:rPr>
+  </w:style>
 </w:styles>
 </file>
 
@@ -3599,7 +7585,7 @@
 </file>
 
 <file path=customXml/itemProps1.xml><?xml version="1.0" encoding="utf-8"?>
-<ds:datastoreItem xmlns:ds="http://schemas.openxmlformats.org/officeDocument/2006/customXml" ds:itemID="{58D90B6A-E80A-4C0B-97A8-7E2181D6CD6F}">
+<ds:datastoreItem xmlns:ds="http://schemas.openxmlformats.org/officeDocument/2006/customXml" ds:itemID="{C08A44A4-2EF2-4F4D-B349-1C1ABE347E43}">
   <ds:schemaRefs>
     <ds:schemaRef ds:uri="http://schemas.openxmlformats.org/officeDocument/2006/bibliography"/>
   </ds:schemaRefs>

</xml_diff>